<commit_message>
Project report and ppt done
</commit_message>
<xml_diff>
--- a/Project report and PPT/project_report.docx
+++ b/Project report and PPT/project_report.docx
@@ -2414,7 +2414,6 @@
         </w:rPr>
         <w:t xml:space="preserve">1) </w:t>
       </w:r>
-      <w:proofErr w:type="gramStart"/>
       <w:r>
         <w:rPr>
           <w:sz w:val="28"/>
@@ -2422,7 +2421,6 @@
         </w:rPr>
         <w:t>train.csv :</w:t>
       </w:r>
-      <w:proofErr w:type="gramEnd"/>
     </w:p>
     <w:p>
       <w:pPr>
@@ -2459,7 +2457,6 @@
         </w:rPr>
         <w:t xml:space="preserve">- </w:t>
       </w:r>
-      <w:proofErr w:type="spellStart"/>
       <w:r>
         <w:rPr>
           <w:sz w:val="28"/>
@@ -2472,9 +2469,625 @@
           <w:sz w:val="28"/>
           <w:szCs w:val="28"/>
         </w:rPr>
-        <w:t>og_price</w:t>
-      </w:r>
-      <w:proofErr w:type="spellEnd"/>
+        <w:t xml:space="preserve">og_price – </w:t>
+      </w:r>
+      <w:r>
+        <w:rPr>
+          <w:sz w:val="28"/>
+          <w:szCs w:val="28"/>
+        </w:rPr>
+        <w:t>T</w:t>
+      </w:r>
+      <w:r>
+        <w:rPr>
+          <w:sz w:val="28"/>
+          <w:szCs w:val="28"/>
+        </w:rPr>
+        <w:t>he logarithm of nightly</w:t>
+      </w:r>
+      <w:r>
+        <w:rPr>
+          <w:sz w:val="28"/>
+          <w:szCs w:val="28"/>
+        </w:rPr>
+        <w:t xml:space="preserve"> price of the property</w:t>
+      </w:r>
+    </w:p>
+    <w:p>
+      <w:pPr>
+        <w:suppressAutoHyphens/>
+        <w:spacing w:line="276" w:lineRule="auto"/>
+        <w:jc w:val="both"/>
+        <w:rPr>
+          <w:sz w:val="28"/>
+          <w:szCs w:val="28"/>
+        </w:rPr>
+      </w:pPr>
+      <w:r>
+        <w:rPr>
+          <w:sz w:val="28"/>
+          <w:szCs w:val="28"/>
+        </w:rPr>
+        <w:t xml:space="preserve">- property_type - </w:t>
+      </w:r>
+      <w:r>
+        <w:rPr>
+          <w:sz w:val="28"/>
+          <w:szCs w:val="28"/>
+        </w:rPr>
+        <w:t>T</w:t>
+      </w:r>
+      <w:r>
+        <w:rPr>
+          <w:sz w:val="28"/>
+          <w:szCs w:val="28"/>
+        </w:rPr>
+        <w:t>ype of property, e.g. house or flat</w:t>
+      </w:r>
+    </w:p>
+    <w:p>
+      <w:pPr>
+        <w:suppressAutoHyphens/>
+        <w:spacing w:line="276" w:lineRule="auto"/>
+        <w:jc w:val="both"/>
+        <w:rPr>
+          <w:sz w:val="28"/>
+          <w:szCs w:val="28"/>
+        </w:rPr>
+      </w:pPr>
+      <w:r>
+        <w:rPr>
+          <w:sz w:val="28"/>
+          <w:szCs w:val="28"/>
+        </w:rPr>
+        <w:t xml:space="preserve">- room_type - </w:t>
+      </w:r>
+      <w:r>
+        <w:rPr>
+          <w:sz w:val="28"/>
+          <w:szCs w:val="28"/>
+        </w:rPr>
+        <w:t>T</w:t>
+      </w:r>
+      <w:r>
+        <w:rPr>
+          <w:sz w:val="28"/>
+          <w:szCs w:val="28"/>
+        </w:rPr>
+        <w:t>ype of listing, e.g. entire home, private room or shared room</w:t>
+      </w:r>
+    </w:p>
+    <w:p>
+      <w:pPr>
+        <w:suppressAutoHyphens/>
+        <w:spacing w:line="276" w:lineRule="auto"/>
+        <w:jc w:val="both"/>
+        <w:rPr>
+          <w:sz w:val="28"/>
+          <w:szCs w:val="28"/>
+        </w:rPr>
+      </w:pPr>
+      <w:r>
+        <w:rPr>
+          <w:sz w:val="28"/>
+          <w:szCs w:val="28"/>
+        </w:rPr>
+        <w:t xml:space="preserve">- accommodates - </w:t>
+      </w:r>
+      <w:r>
+        <w:rPr>
+          <w:sz w:val="28"/>
+          <w:szCs w:val="28"/>
+        </w:rPr>
+        <w:t>H</w:t>
+      </w:r>
+      <w:r>
+        <w:rPr>
+          <w:sz w:val="28"/>
+          <w:szCs w:val="28"/>
+        </w:rPr>
+        <w:t>ow many people the property accommodates</w:t>
+      </w:r>
+    </w:p>
+    <w:p>
+      <w:pPr>
+        <w:suppressAutoHyphens/>
+        <w:spacing w:line="276" w:lineRule="auto"/>
+        <w:jc w:val="both"/>
+        <w:rPr>
+          <w:sz w:val="28"/>
+          <w:szCs w:val="28"/>
+        </w:rPr>
+      </w:pPr>
+      <w:r>
+        <w:rPr>
+          <w:sz w:val="28"/>
+          <w:szCs w:val="28"/>
+        </w:rPr>
+        <w:t xml:space="preserve">- amenities - </w:t>
+      </w:r>
+      <w:r>
+        <w:rPr>
+          <w:sz w:val="28"/>
+          <w:szCs w:val="28"/>
+        </w:rPr>
+        <w:t>L</w:t>
+      </w:r>
+      <w:r>
+        <w:rPr>
+          <w:sz w:val="28"/>
+          <w:szCs w:val="28"/>
+        </w:rPr>
+        <w:t>ist of amenities</w:t>
+      </w:r>
+      <w:r>
+        <w:rPr>
+          <w:sz w:val="28"/>
+          <w:szCs w:val="28"/>
+        </w:rPr>
+        <w:t xml:space="preserve"> in the property</w:t>
+      </w:r>
+    </w:p>
+    <w:p>
+      <w:pPr>
+        <w:suppressAutoHyphens/>
+        <w:spacing w:line="276" w:lineRule="auto"/>
+        <w:jc w:val="both"/>
+        <w:rPr>
+          <w:sz w:val="28"/>
+          <w:szCs w:val="28"/>
+        </w:rPr>
+      </w:pPr>
+      <w:r>
+        <w:rPr>
+          <w:sz w:val="28"/>
+          <w:szCs w:val="28"/>
+        </w:rPr>
+        <w:t xml:space="preserve">- bathrooms - </w:t>
+      </w:r>
+      <w:r>
+        <w:rPr>
+          <w:sz w:val="28"/>
+          <w:szCs w:val="28"/>
+        </w:rPr>
+        <w:t>N</w:t>
+      </w:r>
+      <w:r>
+        <w:rPr>
+          <w:sz w:val="28"/>
+          <w:szCs w:val="28"/>
+        </w:rPr>
+        <w:t>umber of bathrooms</w:t>
+      </w:r>
+    </w:p>
+    <w:p>
+      <w:pPr>
+        <w:suppressAutoHyphens/>
+        <w:spacing w:line="276" w:lineRule="auto"/>
+        <w:jc w:val="both"/>
+        <w:rPr>
+          <w:sz w:val="28"/>
+          <w:szCs w:val="28"/>
+        </w:rPr>
+      </w:pPr>
+      <w:r>
+        <w:rPr>
+          <w:sz w:val="28"/>
+          <w:szCs w:val="28"/>
+        </w:rPr>
+        <w:t xml:space="preserve">- bed_type- </w:t>
+      </w:r>
+      <w:r>
+        <w:rPr>
+          <w:sz w:val="28"/>
+          <w:szCs w:val="28"/>
+        </w:rPr>
+        <w:t>T</w:t>
+      </w:r>
+      <w:r>
+        <w:rPr>
+          <w:sz w:val="28"/>
+          <w:szCs w:val="28"/>
+        </w:rPr>
+        <w:t>ype of bed, e.g. real bed or sofa-bed</w:t>
+      </w:r>
+    </w:p>
+    <w:p>
+      <w:pPr>
+        <w:suppressAutoHyphens/>
+        <w:spacing w:line="276" w:lineRule="auto"/>
+        <w:jc w:val="both"/>
+        <w:rPr>
+          <w:sz w:val="28"/>
+          <w:szCs w:val="28"/>
+        </w:rPr>
+      </w:pPr>
+      <w:r>
+        <w:rPr>
+          <w:sz w:val="28"/>
+          <w:szCs w:val="28"/>
+        </w:rPr>
+        <w:t xml:space="preserve">- cancellation_policy - </w:t>
+      </w:r>
+      <w:r>
+        <w:rPr>
+          <w:sz w:val="28"/>
+          <w:szCs w:val="28"/>
+        </w:rPr>
+        <w:t>T</w:t>
+      </w:r>
+      <w:r>
+        <w:rPr>
+          <w:sz w:val="28"/>
+          <w:szCs w:val="28"/>
+        </w:rPr>
+        <w:t>he type of cancellation policy, e.g. strict or moderate</w:t>
+      </w:r>
+    </w:p>
+    <w:p>
+      <w:pPr>
+        <w:suppressAutoHyphens/>
+        <w:spacing w:line="276" w:lineRule="auto"/>
+        <w:jc w:val="both"/>
+        <w:rPr>
+          <w:sz w:val="28"/>
+          <w:szCs w:val="28"/>
+        </w:rPr>
+      </w:pPr>
+      <w:r>
+        <w:rPr>
+          <w:sz w:val="28"/>
+          <w:szCs w:val="28"/>
+        </w:rPr>
+        <w:lastRenderedPageBreak/>
+        <w:t>- cleaning_fee – Whether or not cleaning fee (a fixed amount paid per booking) is applicable to the property?</w:t>
+      </w:r>
+    </w:p>
+    <w:p>
+      <w:pPr>
+        <w:suppressAutoHyphens/>
+        <w:spacing w:line="276" w:lineRule="auto"/>
+        <w:jc w:val="both"/>
+        <w:rPr>
+          <w:sz w:val="28"/>
+          <w:szCs w:val="28"/>
+        </w:rPr>
+      </w:pPr>
+      <w:r>
+        <w:rPr>
+          <w:sz w:val="28"/>
+          <w:szCs w:val="28"/>
+        </w:rPr>
+        <w:t>- city – The city to which the property belongs</w:t>
+      </w:r>
+    </w:p>
+    <w:p>
+      <w:pPr>
+        <w:suppressAutoHyphens/>
+        <w:spacing w:line="276" w:lineRule="auto"/>
+        <w:jc w:val="both"/>
+        <w:rPr>
+          <w:sz w:val="28"/>
+          <w:szCs w:val="28"/>
+        </w:rPr>
+      </w:pPr>
+      <w:r>
+        <w:rPr>
+          <w:sz w:val="28"/>
+          <w:szCs w:val="28"/>
+        </w:rPr>
+        <w:t>- description - The description of the property as given by the owner</w:t>
+      </w:r>
+    </w:p>
+    <w:p>
+      <w:pPr>
+        <w:suppressAutoHyphens/>
+        <w:spacing w:line="276" w:lineRule="auto"/>
+        <w:jc w:val="both"/>
+        <w:rPr>
+          <w:sz w:val="28"/>
+          <w:szCs w:val="28"/>
+        </w:rPr>
+      </w:pPr>
+      <w:r>
+        <w:rPr>
+          <w:sz w:val="28"/>
+          <w:szCs w:val="28"/>
+        </w:rPr>
+        <w:t>- first_review - The date of the first review</w:t>
+      </w:r>
+    </w:p>
+    <w:p>
+      <w:pPr>
+        <w:suppressAutoHyphens/>
+        <w:spacing w:line="276" w:lineRule="auto"/>
+        <w:jc w:val="both"/>
+        <w:rPr>
+          <w:sz w:val="28"/>
+          <w:szCs w:val="28"/>
+        </w:rPr>
+      </w:pPr>
+      <w:r>
+        <w:rPr>
+          <w:sz w:val="28"/>
+          <w:szCs w:val="28"/>
+        </w:rPr>
+        <w:t xml:space="preserve">- host_has_profile_pic - </w:t>
+      </w:r>
+      <w:r>
+        <w:rPr>
+          <w:sz w:val="28"/>
+          <w:szCs w:val="28"/>
+        </w:rPr>
+        <w:t>W</w:t>
+      </w:r>
+      <w:r>
+        <w:rPr>
+          <w:sz w:val="28"/>
+          <w:szCs w:val="28"/>
+        </w:rPr>
+        <w:t>hether or not the host has uploaded his profile picture</w:t>
+      </w:r>
+    </w:p>
+    <w:p>
+      <w:pPr>
+        <w:suppressAutoHyphens/>
+        <w:spacing w:line="276" w:lineRule="auto"/>
+        <w:jc w:val="both"/>
+        <w:rPr>
+          <w:sz w:val="28"/>
+          <w:szCs w:val="28"/>
+        </w:rPr>
+      </w:pPr>
+      <w:r>
+        <w:rPr>
+          <w:sz w:val="28"/>
+          <w:szCs w:val="28"/>
+        </w:rPr>
+        <w:t xml:space="preserve">- host_identity_verified - </w:t>
+      </w:r>
+      <w:r>
+        <w:rPr>
+          <w:sz w:val="28"/>
+          <w:szCs w:val="28"/>
+        </w:rPr>
+        <w:t>W</w:t>
+      </w:r>
+      <w:r>
+        <w:rPr>
+          <w:sz w:val="28"/>
+          <w:szCs w:val="28"/>
+        </w:rPr>
+        <w:t>hether or not the host has been verified with id</w:t>
+      </w:r>
+    </w:p>
+    <w:p>
+      <w:pPr>
+        <w:suppressAutoHyphens/>
+        <w:spacing w:line="276" w:lineRule="auto"/>
+        <w:jc w:val="both"/>
+        <w:rPr>
+          <w:sz w:val="28"/>
+          <w:szCs w:val="28"/>
+        </w:rPr>
+      </w:pPr>
+      <w:r>
+        <w:rPr>
+          <w:sz w:val="28"/>
+          <w:szCs w:val="28"/>
+        </w:rPr>
+        <w:t xml:space="preserve">- host_response_rate - </w:t>
+      </w:r>
+      <w:r>
+        <w:rPr>
+          <w:sz w:val="28"/>
+          <w:szCs w:val="28"/>
+        </w:rPr>
+        <w:t>P</w:t>
+      </w:r>
+      <w:r>
+        <w:rPr>
+          <w:sz w:val="28"/>
+          <w:szCs w:val="28"/>
+        </w:rPr>
+        <w:t>roportion of messages that the host replies to</w:t>
+      </w:r>
+    </w:p>
+    <w:p>
+      <w:pPr>
+        <w:suppressAutoHyphens/>
+        <w:spacing w:line="276" w:lineRule="auto"/>
+        <w:jc w:val="both"/>
+        <w:rPr>
+          <w:sz w:val="28"/>
+          <w:szCs w:val="28"/>
+        </w:rPr>
+      </w:pPr>
+      <w:r>
+        <w:rPr>
+          <w:sz w:val="28"/>
+          <w:szCs w:val="28"/>
+        </w:rPr>
+        <w:t xml:space="preserve">- host_since – </w:t>
+      </w:r>
+      <w:r>
+        <w:rPr>
+          <w:sz w:val="28"/>
+          <w:szCs w:val="28"/>
+        </w:rPr>
+        <w:t>Da</w:t>
+      </w:r>
+      <w:r>
+        <w:rPr>
+          <w:sz w:val="28"/>
+          <w:szCs w:val="28"/>
+        </w:rPr>
+        <w:t xml:space="preserve">te since the owner started hosting on </w:t>
+      </w:r>
+      <w:r>
+        <w:rPr>
+          <w:sz w:val="28"/>
+          <w:szCs w:val="28"/>
+        </w:rPr>
+        <w:t>Airbnb</w:t>
+      </w:r>
+    </w:p>
+    <w:p>
+      <w:pPr>
+        <w:suppressAutoHyphens/>
+        <w:spacing w:line="276" w:lineRule="auto"/>
+        <w:jc w:val="both"/>
+        <w:rPr>
+          <w:sz w:val="28"/>
+          <w:szCs w:val="28"/>
+        </w:rPr>
+      </w:pPr>
+      <w:r>
+        <w:rPr>
+          <w:sz w:val="28"/>
+          <w:szCs w:val="28"/>
+        </w:rPr>
+        <w:t xml:space="preserve">- instant_bookable - </w:t>
+      </w:r>
+      <w:r>
+        <w:rPr>
+          <w:sz w:val="28"/>
+          <w:szCs w:val="28"/>
+        </w:rPr>
+        <w:t>W</w:t>
+      </w:r>
+      <w:r>
+        <w:rPr>
+          <w:sz w:val="28"/>
+          <w:szCs w:val="28"/>
+        </w:rPr>
+        <w:t>hether or not the property can be instant booked (i.e. booked straight away, without having to message the host first and wait to be accepted)</w:t>
+      </w:r>
+    </w:p>
+    <w:p>
+      <w:pPr>
+        <w:suppressAutoHyphens/>
+        <w:spacing w:line="276" w:lineRule="auto"/>
+        <w:jc w:val="both"/>
+        <w:rPr>
+          <w:sz w:val="28"/>
+          <w:szCs w:val="28"/>
+        </w:rPr>
+      </w:pPr>
+      <w:r>
+        <w:rPr>
+          <w:sz w:val="28"/>
+          <w:szCs w:val="28"/>
+        </w:rPr>
+        <w:t xml:space="preserve">- last_review - </w:t>
+      </w:r>
+      <w:r>
+        <w:rPr>
+          <w:sz w:val="28"/>
+          <w:szCs w:val="28"/>
+        </w:rPr>
+        <w:t>T</w:t>
+      </w:r>
+      <w:r>
+        <w:rPr>
+          <w:sz w:val="28"/>
+          <w:szCs w:val="28"/>
+        </w:rPr>
+        <w:t>he date of the most recent review</w:t>
+      </w:r>
+    </w:p>
+    <w:p>
+      <w:pPr>
+        <w:suppressAutoHyphens/>
+        <w:spacing w:line="276" w:lineRule="auto"/>
+        <w:jc w:val="both"/>
+        <w:rPr>
+          <w:sz w:val="28"/>
+          <w:szCs w:val="28"/>
+        </w:rPr>
+      </w:pPr>
+      <w:r>
+        <w:rPr>
+          <w:sz w:val="28"/>
+          <w:szCs w:val="28"/>
+        </w:rPr>
+        <w:t>- latitude</w:t>
+      </w:r>
+    </w:p>
+    <w:p>
+      <w:pPr>
+        <w:suppressAutoHyphens/>
+        <w:spacing w:line="276" w:lineRule="auto"/>
+        <w:jc w:val="both"/>
+        <w:rPr>
+          <w:sz w:val="28"/>
+          <w:szCs w:val="28"/>
+        </w:rPr>
+      </w:pPr>
+      <w:r>
+        <w:rPr>
+          <w:sz w:val="28"/>
+          <w:szCs w:val="28"/>
+        </w:rPr>
+        <w:t>- longitude</w:t>
+      </w:r>
+    </w:p>
+    <w:p>
+      <w:pPr>
+        <w:suppressAutoHyphens/>
+        <w:spacing w:line="276" w:lineRule="auto"/>
+        <w:jc w:val="both"/>
+        <w:rPr>
+          <w:sz w:val="28"/>
+          <w:szCs w:val="28"/>
+        </w:rPr>
+      </w:pPr>
+      <w:r>
+        <w:rPr>
+          <w:sz w:val="28"/>
+          <w:szCs w:val="28"/>
+        </w:rPr>
+        <w:t xml:space="preserve">- name – </w:t>
+      </w:r>
+      <w:r>
+        <w:rPr>
+          <w:sz w:val="28"/>
+          <w:szCs w:val="28"/>
+        </w:rPr>
+        <w:t>N</w:t>
+      </w:r>
+      <w:r>
+        <w:rPr>
+          <w:sz w:val="28"/>
+          <w:szCs w:val="28"/>
+        </w:rPr>
+        <w:t>ame of the property</w:t>
+      </w:r>
+    </w:p>
+    <w:p>
+      <w:pPr>
+        <w:suppressAutoHyphens/>
+        <w:spacing w:line="276" w:lineRule="auto"/>
+        <w:jc w:val="both"/>
+        <w:rPr>
+          <w:sz w:val="28"/>
+          <w:szCs w:val="28"/>
+        </w:rPr>
+      </w:pPr>
+      <w:r>
+        <w:rPr>
+          <w:sz w:val="28"/>
+          <w:szCs w:val="28"/>
+        </w:rPr>
+        <w:t xml:space="preserve">- </w:t>
+      </w:r>
+      <w:r>
+        <w:rPr>
+          <w:sz w:val="28"/>
+          <w:szCs w:val="28"/>
+        </w:rPr>
+        <w:t>neighborhood</w:t>
+      </w:r>
       <w:r>
         <w:rPr>
           <w:sz w:val="28"/>
@@ -2487,6 +3100,45 @@
           <w:sz w:val="28"/>
           <w:szCs w:val="28"/>
         </w:rPr>
+        <w:t>N</w:t>
+      </w:r>
+      <w:r>
+        <w:rPr>
+          <w:sz w:val="28"/>
+          <w:szCs w:val="28"/>
+        </w:rPr>
+        <w:t>eighborhood</w:t>
+      </w:r>
+      <w:r>
+        <w:rPr>
+          <w:sz w:val="28"/>
+          <w:szCs w:val="28"/>
+        </w:rPr>
+        <w:t xml:space="preserve"> to which the property belongs</w:t>
+      </w:r>
+    </w:p>
+    <w:p>
+      <w:pPr>
+        <w:suppressAutoHyphens/>
+        <w:spacing w:line="276" w:lineRule="auto"/>
+        <w:jc w:val="both"/>
+        <w:rPr>
+          <w:sz w:val="28"/>
+          <w:szCs w:val="28"/>
+        </w:rPr>
+      </w:pPr>
+      <w:r>
+        <w:rPr>
+          <w:sz w:val="28"/>
+          <w:szCs w:val="28"/>
+        </w:rPr>
+        <w:t xml:space="preserve">- number_of_reviews - </w:t>
+      </w:r>
+      <w:r>
+        <w:rPr>
+          <w:sz w:val="28"/>
+          <w:szCs w:val="28"/>
+        </w:rPr>
         <w:t>T</w:t>
       </w:r>
       <w:r>
@@ -2494,215 +3146,107 @@
           <w:sz w:val="28"/>
           <w:szCs w:val="28"/>
         </w:rPr>
-        <w:t>he logarithm of nightly</w:t>
-      </w:r>
-      <w:r>
-        <w:rPr>
-          <w:sz w:val="28"/>
-          <w:szCs w:val="28"/>
-        </w:rPr>
-        <w:t xml:space="preserve"> price of the property</w:t>
-      </w:r>
-    </w:p>
-    <w:p>
-      <w:pPr>
-        <w:suppressAutoHyphens/>
-        <w:spacing w:line="276" w:lineRule="auto"/>
-        <w:jc w:val="both"/>
-        <w:rPr>
-          <w:sz w:val="28"/>
-          <w:szCs w:val="28"/>
-        </w:rPr>
-      </w:pPr>
-      <w:r>
-        <w:rPr>
-          <w:sz w:val="28"/>
-          <w:szCs w:val="28"/>
-        </w:rPr>
-        <w:t xml:space="preserve">- property_type - </w:t>
-      </w:r>
-      <w:r>
-        <w:rPr>
-          <w:sz w:val="28"/>
-          <w:szCs w:val="28"/>
-        </w:rPr>
-        <w:t>T</w:t>
-      </w:r>
-      <w:r>
-        <w:rPr>
-          <w:sz w:val="28"/>
-          <w:szCs w:val="28"/>
-        </w:rPr>
-        <w:t xml:space="preserve">ype of property, </w:t>
-      </w:r>
-      <w:proofErr w:type="gramStart"/>
-      <w:r>
-        <w:rPr>
-          <w:sz w:val="28"/>
-          <w:szCs w:val="28"/>
-        </w:rPr>
-        <w:t>e.g.</w:t>
-      </w:r>
-      <w:proofErr w:type="gramEnd"/>
-      <w:r>
-        <w:rPr>
-          <w:sz w:val="28"/>
-          <w:szCs w:val="28"/>
-        </w:rPr>
-        <w:t xml:space="preserve"> house or flat</w:t>
-      </w:r>
-    </w:p>
-    <w:p>
-      <w:pPr>
-        <w:suppressAutoHyphens/>
-        <w:spacing w:line="276" w:lineRule="auto"/>
-        <w:jc w:val="both"/>
-        <w:rPr>
-          <w:sz w:val="28"/>
-          <w:szCs w:val="28"/>
-        </w:rPr>
-      </w:pPr>
-      <w:r>
-        <w:rPr>
-          <w:sz w:val="28"/>
-          <w:szCs w:val="28"/>
-        </w:rPr>
-        <w:t xml:space="preserve">- </w:t>
-      </w:r>
-      <w:proofErr w:type="spellStart"/>
-      <w:r>
-        <w:rPr>
-          <w:sz w:val="28"/>
-          <w:szCs w:val="28"/>
-        </w:rPr>
-        <w:t>room_type</w:t>
-      </w:r>
-      <w:proofErr w:type="spellEnd"/>
-      <w:r>
-        <w:rPr>
-          <w:sz w:val="28"/>
-          <w:szCs w:val="28"/>
-        </w:rPr>
-        <w:t xml:space="preserve"> - </w:t>
-      </w:r>
-      <w:r>
-        <w:rPr>
-          <w:sz w:val="28"/>
-          <w:szCs w:val="28"/>
-        </w:rPr>
-        <w:t>T</w:t>
-      </w:r>
-      <w:r>
-        <w:rPr>
-          <w:sz w:val="28"/>
-          <w:szCs w:val="28"/>
-        </w:rPr>
-        <w:t xml:space="preserve">ype of listing, </w:t>
-      </w:r>
-      <w:proofErr w:type="gramStart"/>
-      <w:r>
-        <w:rPr>
-          <w:sz w:val="28"/>
-          <w:szCs w:val="28"/>
-        </w:rPr>
-        <w:t>e.g.</w:t>
-      </w:r>
-      <w:proofErr w:type="gramEnd"/>
-      <w:r>
-        <w:rPr>
-          <w:sz w:val="28"/>
-          <w:szCs w:val="28"/>
-        </w:rPr>
-        <w:t xml:space="preserve"> entire home, private room or shared room</w:t>
-      </w:r>
-    </w:p>
-    <w:p>
-      <w:pPr>
-        <w:suppressAutoHyphens/>
-        <w:spacing w:line="276" w:lineRule="auto"/>
-        <w:jc w:val="both"/>
-        <w:rPr>
-          <w:sz w:val="28"/>
-          <w:szCs w:val="28"/>
-        </w:rPr>
-      </w:pPr>
-      <w:r>
-        <w:rPr>
-          <w:sz w:val="28"/>
-          <w:szCs w:val="28"/>
-        </w:rPr>
-        <w:t xml:space="preserve">- accommodates - </w:t>
-      </w:r>
-      <w:r>
-        <w:rPr>
-          <w:sz w:val="28"/>
-          <w:szCs w:val="28"/>
-        </w:rPr>
-        <w:t>H</w:t>
-      </w:r>
-      <w:r>
-        <w:rPr>
-          <w:sz w:val="28"/>
-          <w:szCs w:val="28"/>
-        </w:rPr>
-        <w:t>ow many people the property accommodates</w:t>
-      </w:r>
-    </w:p>
-    <w:p>
-      <w:pPr>
-        <w:suppressAutoHyphens/>
-        <w:spacing w:line="276" w:lineRule="auto"/>
-        <w:jc w:val="both"/>
-        <w:rPr>
-          <w:sz w:val="28"/>
-          <w:szCs w:val="28"/>
-        </w:rPr>
-      </w:pPr>
-      <w:r>
-        <w:rPr>
-          <w:sz w:val="28"/>
-          <w:szCs w:val="28"/>
-        </w:rPr>
-        <w:t xml:space="preserve">- amenities - </w:t>
-      </w:r>
-      <w:r>
-        <w:rPr>
-          <w:sz w:val="28"/>
-          <w:szCs w:val="28"/>
-        </w:rPr>
-        <w:t>L</w:t>
-      </w:r>
-      <w:r>
-        <w:rPr>
-          <w:sz w:val="28"/>
-          <w:szCs w:val="28"/>
-        </w:rPr>
-        <w:t>ist of amenities</w:t>
-      </w:r>
-      <w:r>
-        <w:rPr>
-          <w:sz w:val="28"/>
-          <w:szCs w:val="28"/>
-        </w:rPr>
-        <w:t xml:space="preserve"> in the property</w:t>
-      </w:r>
-    </w:p>
-    <w:p>
-      <w:pPr>
-        <w:suppressAutoHyphens/>
-        <w:spacing w:line="276" w:lineRule="auto"/>
-        <w:jc w:val="both"/>
-        <w:rPr>
-          <w:sz w:val="28"/>
-          <w:szCs w:val="28"/>
-        </w:rPr>
-      </w:pPr>
-      <w:r>
-        <w:rPr>
-          <w:sz w:val="28"/>
-          <w:szCs w:val="28"/>
-        </w:rPr>
-        <w:t xml:space="preserve">- bathrooms - </w:t>
+        <w:t>he number of reviews left for the property</w:t>
+      </w:r>
+    </w:p>
+    <w:p>
+      <w:pPr>
+        <w:suppressAutoHyphens/>
+        <w:spacing w:line="276" w:lineRule="auto"/>
+        <w:jc w:val="both"/>
+        <w:rPr>
+          <w:sz w:val="28"/>
+          <w:szCs w:val="28"/>
+        </w:rPr>
+      </w:pPr>
+      <w:r>
+        <w:rPr>
+          <w:sz w:val="28"/>
+          <w:szCs w:val="28"/>
+        </w:rPr>
+        <w:t xml:space="preserve">- review_scores_rating - </w:t>
+      </w:r>
+      <w:r>
+        <w:rPr>
+          <w:sz w:val="28"/>
+          <w:szCs w:val="28"/>
+        </w:rPr>
+        <w:t>G</w:t>
+      </w:r>
+      <w:r>
+        <w:rPr>
+          <w:sz w:val="28"/>
+          <w:szCs w:val="28"/>
+        </w:rPr>
+        <w:t>uests can score properties overall</w:t>
+      </w:r>
+    </w:p>
+    <w:p>
+      <w:pPr>
+        <w:suppressAutoHyphens/>
+        <w:spacing w:line="276" w:lineRule="auto"/>
+        <w:jc w:val="both"/>
+        <w:rPr>
+          <w:sz w:val="28"/>
+          <w:szCs w:val="28"/>
+        </w:rPr>
+      </w:pPr>
+      <w:r>
+        <w:rPr>
+          <w:sz w:val="28"/>
+          <w:szCs w:val="28"/>
+        </w:rPr>
+        <w:t>- thumbnail_url –</w:t>
+      </w:r>
+      <w:r>
+        <w:rPr>
+          <w:sz w:val="28"/>
+          <w:szCs w:val="28"/>
+        </w:rPr>
+        <w:t>URL</w:t>
+      </w:r>
+      <w:r>
+        <w:rPr>
+          <w:sz w:val="28"/>
+          <w:szCs w:val="28"/>
+        </w:rPr>
+        <w:t xml:space="preserve"> of the thumbnail image uploaded by the host/owner</w:t>
+      </w:r>
+    </w:p>
+    <w:p>
+      <w:pPr>
+        <w:suppressAutoHyphens/>
+        <w:spacing w:line="276" w:lineRule="auto"/>
+        <w:jc w:val="both"/>
+        <w:rPr>
+          <w:sz w:val="28"/>
+          <w:szCs w:val="28"/>
+        </w:rPr>
+      </w:pPr>
+      <w:r>
+        <w:rPr>
+          <w:sz w:val="28"/>
+          <w:szCs w:val="28"/>
+        </w:rPr>
+        <w:t>- zipcode</w:t>
+      </w:r>
+    </w:p>
+    <w:p>
+      <w:pPr>
+        <w:suppressAutoHyphens/>
+        <w:spacing w:line="276" w:lineRule="auto"/>
+        <w:jc w:val="both"/>
+        <w:rPr>
+          <w:sz w:val="28"/>
+          <w:szCs w:val="28"/>
+        </w:rPr>
+      </w:pPr>
+      <w:r>
+        <w:rPr>
+          <w:sz w:val="28"/>
+          <w:szCs w:val="28"/>
+        </w:rPr>
+        <w:t xml:space="preserve">- bedrooms - </w:t>
       </w:r>
       <w:r>
         <w:rPr>
@@ -2716,589 +3260,25 @@
           <w:sz w:val="28"/>
           <w:szCs w:val="28"/>
         </w:rPr>
-        <w:t>umber of bathrooms</w:t>
-      </w:r>
-    </w:p>
-    <w:p>
-      <w:pPr>
-        <w:suppressAutoHyphens/>
-        <w:spacing w:line="276" w:lineRule="auto"/>
-        <w:jc w:val="both"/>
-        <w:rPr>
-          <w:sz w:val="28"/>
-          <w:szCs w:val="28"/>
-        </w:rPr>
-      </w:pPr>
-      <w:r>
-        <w:rPr>
-          <w:sz w:val="28"/>
-          <w:szCs w:val="28"/>
-        </w:rPr>
-        <w:t xml:space="preserve">- </w:t>
-      </w:r>
-      <w:proofErr w:type="spellStart"/>
-      <w:r>
-        <w:rPr>
-          <w:sz w:val="28"/>
-          <w:szCs w:val="28"/>
-        </w:rPr>
-        <w:t>bed_type</w:t>
-      </w:r>
-      <w:proofErr w:type="spellEnd"/>
-      <w:r>
-        <w:rPr>
-          <w:sz w:val="28"/>
-          <w:szCs w:val="28"/>
-        </w:rPr>
-        <w:t xml:space="preserve">- </w:t>
-      </w:r>
-      <w:r>
-        <w:rPr>
-          <w:sz w:val="28"/>
-          <w:szCs w:val="28"/>
-        </w:rPr>
-        <w:t>T</w:t>
-      </w:r>
-      <w:r>
-        <w:rPr>
-          <w:sz w:val="28"/>
-          <w:szCs w:val="28"/>
-        </w:rPr>
-        <w:t xml:space="preserve">ype of bed, </w:t>
-      </w:r>
-      <w:proofErr w:type="gramStart"/>
-      <w:r>
-        <w:rPr>
-          <w:sz w:val="28"/>
-          <w:szCs w:val="28"/>
-        </w:rPr>
-        <w:t>e.g.</w:t>
-      </w:r>
-      <w:proofErr w:type="gramEnd"/>
-      <w:r>
-        <w:rPr>
-          <w:sz w:val="28"/>
-          <w:szCs w:val="28"/>
-        </w:rPr>
-        <w:t xml:space="preserve"> real bed or sofa-bed</w:t>
-      </w:r>
-    </w:p>
-    <w:p>
-      <w:pPr>
-        <w:suppressAutoHyphens/>
-        <w:spacing w:line="276" w:lineRule="auto"/>
-        <w:jc w:val="both"/>
-        <w:rPr>
-          <w:sz w:val="28"/>
-          <w:szCs w:val="28"/>
-        </w:rPr>
-      </w:pPr>
-      <w:r>
-        <w:rPr>
-          <w:sz w:val="28"/>
-          <w:szCs w:val="28"/>
-        </w:rPr>
-        <w:t xml:space="preserve">- cancellation_policy - </w:t>
-      </w:r>
-      <w:r>
-        <w:rPr>
-          <w:sz w:val="28"/>
-          <w:szCs w:val="28"/>
-        </w:rPr>
-        <w:t>T</w:t>
-      </w:r>
-      <w:r>
-        <w:rPr>
-          <w:sz w:val="28"/>
-          <w:szCs w:val="28"/>
-        </w:rPr>
-        <w:t xml:space="preserve">he type of cancellation policy, </w:t>
-      </w:r>
-      <w:proofErr w:type="gramStart"/>
-      <w:r>
-        <w:rPr>
-          <w:sz w:val="28"/>
-          <w:szCs w:val="28"/>
-        </w:rPr>
-        <w:t>e.g.</w:t>
-      </w:r>
-      <w:proofErr w:type="gramEnd"/>
-      <w:r>
-        <w:rPr>
-          <w:sz w:val="28"/>
-          <w:szCs w:val="28"/>
-        </w:rPr>
-        <w:t xml:space="preserve"> strict or moderate</w:t>
-      </w:r>
-    </w:p>
-    <w:p>
-      <w:pPr>
-        <w:suppressAutoHyphens/>
-        <w:spacing w:line="276" w:lineRule="auto"/>
-        <w:jc w:val="both"/>
-        <w:rPr>
-          <w:sz w:val="28"/>
-          <w:szCs w:val="28"/>
-        </w:rPr>
-      </w:pPr>
-      <w:r>
-        <w:rPr>
-          <w:sz w:val="28"/>
-          <w:szCs w:val="28"/>
-        </w:rPr>
-        <w:lastRenderedPageBreak/>
-        <w:t xml:space="preserve">- </w:t>
-      </w:r>
-      <w:proofErr w:type="spellStart"/>
-      <w:r>
-        <w:rPr>
-          <w:sz w:val="28"/>
-          <w:szCs w:val="28"/>
-        </w:rPr>
-        <w:t>cleaning_fee</w:t>
-      </w:r>
-      <w:proofErr w:type="spellEnd"/>
-      <w:r>
-        <w:rPr>
-          <w:sz w:val="28"/>
-          <w:szCs w:val="28"/>
-        </w:rPr>
-        <w:t xml:space="preserve"> – Whether or not cleaning fee (a fixed amount paid per booking) is applicable to the property?</w:t>
-      </w:r>
-    </w:p>
-    <w:p>
-      <w:pPr>
-        <w:suppressAutoHyphens/>
-        <w:spacing w:line="276" w:lineRule="auto"/>
-        <w:jc w:val="both"/>
-        <w:rPr>
-          <w:sz w:val="28"/>
-          <w:szCs w:val="28"/>
-        </w:rPr>
-      </w:pPr>
-      <w:r>
-        <w:rPr>
-          <w:sz w:val="28"/>
-          <w:szCs w:val="28"/>
-        </w:rPr>
-        <w:t>- city – The city to which the property belongs</w:t>
-      </w:r>
-    </w:p>
-    <w:p>
-      <w:pPr>
-        <w:suppressAutoHyphens/>
-        <w:spacing w:line="276" w:lineRule="auto"/>
-        <w:jc w:val="both"/>
-        <w:rPr>
-          <w:sz w:val="28"/>
-          <w:szCs w:val="28"/>
-        </w:rPr>
-      </w:pPr>
-      <w:r>
-        <w:rPr>
-          <w:sz w:val="28"/>
-          <w:szCs w:val="28"/>
-        </w:rPr>
-        <w:t>- description - The description of the property as given by the owner</w:t>
-      </w:r>
-    </w:p>
-    <w:p>
-      <w:pPr>
-        <w:suppressAutoHyphens/>
-        <w:spacing w:line="276" w:lineRule="auto"/>
-        <w:jc w:val="both"/>
-        <w:rPr>
-          <w:sz w:val="28"/>
-          <w:szCs w:val="28"/>
-        </w:rPr>
-      </w:pPr>
-      <w:r>
-        <w:rPr>
-          <w:sz w:val="28"/>
-          <w:szCs w:val="28"/>
-        </w:rPr>
-        <w:t xml:space="preserve">- </w:t>
-      </w:r>
-      <w:proofErr w:type="spellStart"/>
-      <w:r>
-        <w:rPr>
-          <w:sz w:val="28"/>
-          <w:szCs w:val="28"/>
-        </w:rPr>
-        <w:t>first_review</w:t>
-      </w:r>
-      <w:proofErr w:type="spellEnd"/>
-      <w:r>
-        <w:rPr>
-          <w:sz w:val="28"/>
-          <w:szCs w:val="28"/>
-        </w:rPr>
-        <w:t xml:space="preserve"> - The date of the first review</w:t>
-      </w:r>
-    </w:p>
-    <w:p>
-      <w:pPr>
-        <w:suppressAutoHyphens/>
-        <w:spacing w:line="276" w:lineRule="auto"/>
-        <w:jc w:val="both"/>
-        <w:rPr>
-          <w:sz w:val="28"/>
-          <w:szCs w:val="28"/>
-        </w:rPr>
-      </w:pPr>
-      <w:r>
-        <w:rPr>
-          <w:sz w:val="28"/>
-          <w:szCs w:val="28"/>
-        </w:rPr>
-        <w:t xml:space="preserve">- </w:t>
-      </w:r>
-      <w:proofErr w:type="spellStart"/>
-      <w:r>
-        <w:rPr>
-          <w:sz w:val="28"/>
-          <w:szCs w:val="28"/>
-        </w:rPr>
-        <w:t>host_has_profile_pic</w:t>
-      </w:r>
-      <w:proofErr w:type="spellEnd"/>
-      <w:r>
-        <w:rPr>
-          <w:sz w:val="28"/>
-          <w:szCs w:val="28"/>
-        </w:rPr>
-        <w:t xml:space="preserve"> - </w:t>
-      </w:r>
-      <w:r>
-        <w:rPr>
-          <w:sz w:val="28"/>
-          <w:szCs w:val="28"/>
-        </w:rPr>
-        <w:t>W</w:t>
-      </w:r>
-      <w:r>
-        <w:rPr>
-          <w:sz w:val="28"/>
-          <w:szCs w:val="28"/>
-        </w:rPr>
-        <w:t>hether or not the host has uploaded his profile picture</w:t>
-      </w:r>
-    </w:p>
-    <w:p>
-      <w:pPr>
-        <w:suppressAutoHyphens/>
-        <w:spacing w:line="276" w:lineRule="auto"/>
-        <w:jc w:val="both"/>
-        <w:rPr>
-          <w:sz w:val="28"/>
-          <w:szCs w:val="28"/>
-        </w:rPr>
-      </w:pPr>
-      <w:r>
-        <w:rPr>
-          <w:sz w:val="28"/>
-          <w:szCs w:val="28"/>
-        </w:rPr>
-        <w:t xml:space="preserve">- </w:t>
-      </w:r>
-      <w:proofErr w:type="spellStart"/>
-      <w:r>
-        <w:rPr>
-          <w:sz w:val="28"/>
-          <w:szCs w:val="28"/>
-        </w:rPr>
-        <w:t>host_identity_verified</w:t>
-      </w:r>
-      <w:proofErr w:type="spellEnd"/>
-      <w:r>
-        <w:rPr>
-          <w:sz w:val="28"/>
-          <w:szCs w:val="28"/>
-        </w:rPr>
-        <w:t xml:space="preserve"> - </w:t>
-      </w:r>
-      <w:r>
-        <w:rPr>
-          <w:sz w:val="28"/>
-          <w:szCs w:val="28"/>
-        </w:rPr>
-        <w:t>W</w:t>
-      </w:r>
-      <w:r>
-        <w:rPr>
-          <w:sz w:val="28"/>
-          <w:szCs w:val="28"/>
-        </w:rPr>
-        <w:t>hether or not the host has been verified with id</w:t>
-      </w:r>
-    </w:p>
-    <w:p>
-      <w:pPr>
-        <w:suppressAutoHyphens/>
-        <w:spacing w:line="276" w:lineRule="auto"/>
-        <w:jc w:val="both"/>
-        <w:rPr>
-          <w:sz w:val="28"/>
-          <w:szCs w:val="28"/>
-        </w:rPr>
-      </w:pPr>
-      <w:r>
-        <w:rPr>
-          <w:sz w:val="28"/>
-          <w:szCs w:val="28"/>
-        </w:rPr>
-        <w:t xml:space="preserve">- </w:t>
-      </w:r>
-      <w:proofErr w:type="spellStart"/>
-      <w:r>
-        <w:rPr>
-          <w:sz w:val="28"/>
-          <w:szCs w:val="28"/>
-        </w:rPr>
-        <w:t>host_response_rate</w:t>
-      </w:r>
-      <w:proofErr w:type="spellEnd"/>
-      <w:r>
-        <w:rPr>
-          <w:sz w:val="28"/>
-          <w:szCs w:val="28"/>
-        </w:rPr>
-        <w:t xml:space="preserve"> - </w:t>
-      </w:r>
-      <w:r>
-        <w:rPr>
-          <w:sz w:val="28"/>
-          <w:szCs w:val="28"/>
-        </w:rPr>
-        <w:t>P</w:t>
-      </w:r>
-      <w:r>
-        <w:rPr>
-          <w:sz w:val="28"/>
-          <w:szCs w:val="28"/>
-        </w:rPr>
-        <w:t>roportion of messages that the host replies to</w:t>
-      </w:r>
-    </w:p>
-    <w:p>
-      <w:pPr>
-        <w:suppressAutoHyphens/>
-        <w:spacing w:line="276" w:lineRule="auto"/>
-        <w:jc w:val="both"/>
-        <w:rPr>
-          <w:sz w:val="28"/>
-          <w:szCs w:val="28"/>
-        </w:rPr>
-      </w:pPr>
-      <w:r>
-        <w:rPr>
-          <w:sz w:val="28"/>
-          <w:szCs w:val="28"/>
-        </w:rPr>
-        <w:t xml:space="preserve">- </w:t>
-      </w:r>
-      <w:proofErr w:type="spellStart"/>
-      <w:r>
-        <w:rPr>
-          <w:sz w:val="28"/>
-          <w:szCs w:val="28"/>
-        </w:rPr>
-        <w:t>host_since</w:t>
-      </w:r>
-      <w:proofErr w:type="spellEnd"/>
-      <w:r>
-        <w:rPr>
-          <w:sz w:val="28"/>
-          <w:szCs w:val="28"/>
-        </w:rPr>
-        <w:t xml:space="preserve"> – </w:t>
-      </w:r>
-      <w:r>
-        <w:rPr>
-          <w:sz w:val="28"/>
-          <w:szCs w:val="28"/>
-        </w:rPr>
-        <w:t>Da</w:t>
-      </w:r>
-      <w:r>
-        <w:rPr>
-          <w:sz w:val="28"/>
-          <w:szCs w:val="28"/>
-        </w:rPr>
-        <w:t xml:space="preserve">te since the owner started hosting on </w:t>
-      </w:r>
-      <w:r>
-        <w:rPr>
-          <w:sz w:val="28"/>
-          <w:szCs w:val="28"/>
-        </w:rPr>
-        <w:t>Airbnb</w:t>
-      </w:r>
-    </w:p>
-    <w:p>
-      <w:pPr>
-        <w:suppressAutoHyphens/>
-        <w:spacing w:line="276" w:lineRule="auto"/>
-        <w:jc w:val="both"/>
-        <w:rPr>
-          <w:sz w:val="28"/>
-          <w:szCs w:val="28"/>
-        </w:rPr>
-      </w:pPr>
-      <w:r>
-        <w:rPr>
-          <w:sz w:val="28"/>
-          <w:szCs w:val="28"/>
-        </w:rPr>
-        <w:t xml:space="preserve">- </w:t>
-      </w:r>
-      <w:proofErr w:type="spellStart"/>
-      <w:r>
-        <w:rPr>
-          <w:sz w:val="28"/>
-          <w:szCs w:val="28"/>
-        </w:rPr>
-        <w:t>instant_bookable</w:t>
-      </w:r>
-      <w:proofErr w:type="spellEnd"/>
-      <w:r>
-        <w:rPr>
-          <w:sz w:val="28"/>
-          <w:szCs w:val="28"/>
-        </w:rPr>
-        <w:t xml:space="preserve"> - </w:t>
-      </w:r>
-      <w:r>
-        <w:rPr>
-          <w:sz w:val="28"/>
-          <w:szCs w:val="28"/>
-        </w:rPr>
-        <w:t>W</w:t>
-      </w:r>
-      <w:r>
-        <w:rPr>
-          <w:sz w:val="28"/>
-          <w:szCs w:val="28"/>
-        </w:rPr>
-        <w:t>hether or not the property can be instant booked (</w:t>
-      </w:r>
-      <w:proofErr w:type="gramStart"/>
-      <w:r>
-        <w:rPr>
-          <w:sz w:val="28"/>
-          <w:szCs w:val="28"/>
-        </w:rPr>
-        <w:t>i.e.</w:t>
-      </w:r>
-      <w:proofErr w:type="gramEnd"/>
-      <w:r>
-        <w:rPr>
-          <w:sz w:val="28"/>
-          <w:szCs w:val="28"/>
-        </w:rPr>
-        <w:t xml:space="preserve"> booked straight away, without having to message the host first and wait to be accepted)</w:t>
-      </w:r>
-    </w:p>
-    <w:p>
-      <w:pPr>
-        <w:suppressAutoHyphens/>
-        <w:spacing w:line="276" w:lineRule="auto"/>
-        <w:jc w:val="both"/>
-        <w:rPr>
-          <w:sz w:val="28"/>
-          <w:szCs w:val="28"/>
-        </w:rPr>
-      </w:pPr>
-      <w:r>
-        <w:rPr>
-          <w:sz w:val="28"/>
-          <w:szCs w:val="28"/>
-        </w:rPr>
-        <w:t xml:space="preserve">- </w:t>
-      </w:r>
-      <w:proofErr w:type="spellStart"/>
-      <w:r>
-        <w:rPr>
-          <w:sz w:val="28"/>
-          <w:szCs w:val="28"/>
-        </w:rPr>
-        <w:t>last_review</w:t>
-      </w:r>
-      <w:proofErr w:type="spellEnd"/>
-      <w:r>
-        <w:rPr>
-          <w:sz w:val="28"/>
-          <w:szCs w:val="28"/>
-        </w:rPr>
-        <w:t xml:space="preserve"> - </w:t>
-      </w:r>
-      <w:r>
-        <w:rPr>
-          <w:sz w:val="28"/>
-          <w:szCs w:val="28"/>
-        </w:rPr>
-        <w:t>T</w:t>
-      </w:r>
-      <w:r>
-        <w:rPr>
-          <w:sz w:val="28"/>
-          <w:szCs w:val="28"/>
-        </w:rPr>
-        <w:t>he date of the most recent review</w:t>
-      </w:r>
-    </w:p>
-    <w:p>
-      <w:pPr>
-        <w:suppressAutoHyphens/>
-        <w:spacing w:line="276" w:lineRule="auto"/>
-        <w:jc w:val="both"/>
-        <w:rPr>
-          <w:sz w:val="28"/>
-          <w:szCs w:val="28"/>
-        </w:rPr>
-      </w:pPr>
-      <w:r>
-        <w:rPr>
-          <w:sz w:val="28"/>
-          <w:szCs w:val="28"/>
-        </w:rPr>
-        <w:t>- latitude</w:t>
-      </w:r>
-    </w:p>
-    <w:p>
-      <w:pPr>
-        <w:suppressAutoHyphens/>
-        <w:spacing w:line="276" w:lineRule="auto"/>
-        <w:jc w:val="both"/>
-        <w:rPr>
-          <w:sz w:val="28"/>
-          <w:szCs w:val="28"/>
-        </w:rPr>
-      </w:pPr>
-      <w:r>
-        <w:rPr>
-          <w:sz w:val="28"/>
-          <w:szCs w:val="28"/>
-        </w:rPr>
-        <w:t>- longitude</w:t>
-      </w:r>
-    </w:p>
-    <w:p>
-      <w:pPr>
-        <w:suppressAutoHyphens/>
-        <w:spacing w:line="276" w:lineRule="auto"/>
-        <w:jc w:val="both"/>
-        <w:rPr>
-          <w:sz w:val="28"/>
-          <w:szCs w:val="28"/>
-        </w:rPr>
-      </w:pPr>
-      <w:r>
-        <w:rPr>
-          <w:sz w:val="28"/>
-          <w:szCs w:val="28"/>
-        </w:rPr>
-        <w:t xml:space="preserve">- name – </w:t>
+        <w:t>umber of bedrooms</w:t>
+      </w:r>
+    </w:p>
+    <w:p>
+      <w:pPr>
+        <w:suppressAutoHyphens/>
+        <w:spacing w:line="276" w:lineRule="auto"/>
+        <w:jc w:val="both"/>
+        <w:rPr>
+          <w:sz w:val="28"/>
+          <w:szCs w:val="28"/>
+        </w:rPr>
+      </w:pPr>
+      <w:r>
+        <w:rPr>
+          <w:sz w:val="28"/>
+          <w:szCs w:val="28"/>
+        </w:rPr>
+        <w:t xml:space="preserve">- beds - </w:t>
       </w:r>
       <w:r>
         <w:rPr>
@@ -3312,278 +3292,6 @@
           <w:sz w:val="28"/>
           <w:szCs w:val="28"/>
         </w:rPr>
-        <w:t>ame of the property</w:t>
-      </w:r>
-    </w:p>
-    <w:p>
-      <w:pPr>
-        <w:suppressAutoHyphens/>
-        <w:spacing w:line="276" w:lineRule="auto"/>
-        <w:jc w:val="both"/>
-        <w:rPr>
-          <w:sz w:val="28"/>
-          <w:szCs w:val="28"/>
-        </w:rPr>
-      </w:pPr>
-      <w:r>
-        <w:rPr>
-          <w:sz w:val="28"/>
-          <w:szCs w:val="28"/>
-        </w:rPr>
-        <w:t xml:space="preserve">- </w:t>
-      </w:r>
-      <w:r>
-        <w:rPr>
-          <w:sz w:val="28"/>
-          <w:szCs w:val="28"/>
-        </w:rPr>
-        <w:t>neighborhood</w:t>
-      </w:r>
-      <w:r>
-        <w:rPr>
-          <w:sz w:val="28"/>
-          <w:szCs w:val="28"/>
-        </w:rPr>
-        <w:t xml:space="preserve"> – </w:t>
-      </w:r>
-      <w:r>
-        <w:rPr>
-          <w:sz w:val="28"/>
-          <w:szCs w:val="28"/>
-        </w:rPr>
-        <w:t>N</w:t>
-      </w:r>
-      <w:r>
-        <w:rPr>
-          <w:sz w:val="28"/>
-          <w:szCs w:val="28"/>
-        </w:rPr>
-        <w:t>eighborhood</w:t>
-      </w:r>
-      <w:r>
-        <w:rPr>
-          <w:sz w:val="28"/>
-          <w:szCs w:val="28"/>
-        </w:rPr>
-        <w:t xml:space="preserve"> to which the property belongs</w:t>
-      </w:r>
-    </w:p>
-    <w:p>
-      <w:pPr>
-        <w:suppressAutoHyphens/>
-        <w:spacing w:line="276" w:lineRule="auto"/>
-        <w:jc w:val="both"/>
-        <w:rPr>
-          <w:sz w:val="28"/>
-          <w:szCs w:val="28"/>
-        </w:rPr>
-      </w:pPr>
-      <w:r>
-        <w:rPr>
-          <w:sz w:val="28"/>
-          <w:szCs w:val="28"/>
-        </w:rPr>
-        <w:t xml:space="preserve">- </w:t>
-      </w:r>
-      <w:proofErr w:type="spellStart"/>
-      <w:r>
-        <w:rPr>
-          <w:sz w:val="28"/>
-          <w:szCs w:val="28"/>
-        </w:rPr>
-        <w:t>number_of_reviews</w:t>
-      </w:r>
-      <w:proofErr w:type="spellEnd"/>
-      <w:r>
-        <w:rPr>
-          <w:sz w:val="28"/>
-          <w:szCs w:val="28"/>
-        </w:rPr>
-        <w:t xml:space="preserve"> - </w:t>
-      </w:r>
-      <w:r>
-        <w:rPr>
-          <w:sz w:val="28"/>
-          <w:szCs w:val="28"/>
-        </w:rPr>
-        <w:t>T</w:t>
-      </w:r>
-      <w:r>
-        <w:rPr>
-          <w:sz w:val="28"/>
-          <w:szCs w:val="28"/>
-        </w:rPr>
-        <w:t>he number of reviews left for the property</w:t>
-      </w:r>
-    </w:p>
-    <w:p>
-      <w:pPr>
-        <w:suppressAutoHyphens/>
-        <w:spacing w:line="276" w:lineRule="auto"/>
-        <w:jc w:val="both"/>
-        <w:rPr>
-          <w:sz w:val="28"/>
-          <w:szCs w:val="28"/>
-        </w:rPr>
-      </w:pPr>
-      <w:r>
-        <w:rPr>
-          <w:sz w:val="28"/>
-          <w:szCs w:val="28"/>
-        </w:rPr>
-        <w:t xml:space="preserve">- review_scores_rating - </w:t>
-      </w:r>
-      <w:r>
-        <w:rPr>
-          <w:sz w:val="28"/>
-          <w:szCs w:val="28"/>
-        </w:rPr>
-        <w:t>G</w:t>
-      </w:r>
-      <w:r>
-        <w:rPr>
-          <w:sz w:val="28"/>
-          <w:szCs w:val="28"/>
-        </w:rPr>
-        <w:t>uests can score properties overall</w:t>
-      </w:r>
-    </w:p>
-    <w:p>
-      <w:pPr>
-        <w:suppressAutoHyphens/>
-        <w:spacing w:line="276" w:lineRule="auto"/>
-        <w:jc w:val="both"/>
-        <w:rPr>
-          <w:sz w:val="28"/>
-          <w:szCs w:val="28"/>
-        </w:rPr>
-      </w:pPr>
-      <w:r>
-        <w:rPr>
-          <w:sz w:val="28"/>
-          <w:szCs w:val="28"/>
-        </w:rPr>
-        <w:t xml:space="preserve">- </w:t>
-      </w:r>
-      <w:proofErr w:type="spellStart"/>
-      <w:r>
-        <w:rPr>
-          <w:sz w:val="28"/>
-          <w:szCs w:val="28"/>
-        </w:rPr>
-        <w:t>thumbnail_url</w:t>
-      </w:r>
-      <w:proofErr w:type="spellEnd"/>
-      <w:r>
-        <w:rPr>
-          <w:sz w:val="28"/>
-          <w:szCs w:val="28"/>
-        </w:rPr>
-        <w:t xml:space="preserve"> –</w:t>
-      </w:r>
-      <w:r>
-        <w:rPr>
-          <w:sz w:val="28"/>
-          <w:szCs w:val="28"/>
-        </w:rPr>
-        <w:t>URL</w:t>
-      </w:r>
-      <w:r>
-        <w:rPr>
-          <w:sz w:val="28"/>
-          <w:szCs w:val="28"/>
-        </w:rPr>
-        <w:t xml:space="preserve"> of the thumbnail image uploaded by the host/owner</w:t>
-      </w:r>
-    </w:p>
-    <w:p>
-      <w:pPr>
-        <w:suppressAutoHyphens/>
-        <w:spacing w:line="276" w:lineRule="auto"/>
-        <w:jc w:val="both"/>
-        <w:rPr>
-          <w:sz w:val="28"/>
-          <w:szCs w:val="28"/>
-        </w:rPr>
-      </w:pPr>
-      <w:r>
-        <w:rPr>
-          <w:sz w:val="28"/>
-          <w:szCs w:val="28"/>
-        </w:rPr>
-        <w:t xml:space="preserve">- </w:t>
-      </w:r>
-      <w:proofErr w:type="spellStart"/>
-      <w:r>
-        <w:rPr>
-          <w:sz w:val="28"/>
-          <w:szCs w:val="28"/>
-        </w:rPr>
-        <w:t>zipcode</w:t>
-      </w:r>
-      <w:proofErr w:type="spellEnd"/>
-    </w:p>
-    <w:p>
-      <w:pPr>
-        <w:suppressAutoHyphens/>
-        <w:spacing w:line="276" w:lineRule="auto"/>
-        <w:jc w:val="both"/>
-        <w:rPr>
-          <w:sz w:val="28"/>
-          <w:szCs w:val="28"/>
-        </w:rPr>
-      </w:pPr>
-      <w:r>
-        <w:rPr>
-          <w:sz w:val="28"/>
-          <w:szCs w:val="28"/>
-        </w:rPr>
-        <w:t xml:space="preserve">- bedrooms - </w:t>
-      </w:r>
-      <w:r>
-        <w:rPr>
-          <w:sz w:val="28"/>
-          <w:szCs w:val="28"/>
-        </w:rPr>
-        <w:t>N</w:t>
-      </w:r>
-      <w:r>
-        <w:rPr>
-          <w:sz w:val="28"/>
-          <w:szCs w:val="28"/>
-        </w:rPr>
-        <w:t>umber of bedrooms</w:t>
-      </w:r>
-    </w:p>
-    <w:p>
-      <w:pPr>
-        <w:suppressAutoHyphens/>
-        <w:spacing w:line="276" w:lineRule="auto"/>
-        <w:jc w:val="both"/>
-        <w:rPr>
-          <w:sz w:val="28"/>
-          <w:szCs w:val="28"/>
-        </w:rPr>
-      </w:pPr>
-      <w:r>
-        <w:rPr>
-          <w:sz w:val="28"/>
-          <w:szCs w:val="28"/>
-        </w:rPr>
-        <w:t xml:space="preserve">- beds - </w:t>
-      </w:r>
-      <w:r>
-        <w:rPr>
-          <w:sz w:val="28"/>
-          <w:szCs w:val="28"/>
-        </w:rPr>
-        <w:t>N</w:t>
-      </w:r>
-      <w:r>
-        <w:rPr>
-          <w:sz w:val="28"/>
-          <w:szCs w:val="28"/>
-        </w:rPr>
         <w:t>umber of beds</w:t>
       </w:r>
     </w:p>
@@ -3613,39 +3321,14 @@
           <w:sz w:val="28"/>
           <w:szCs w:val="28"/>
         </w:rPr>
-        <w:t xml:space="preserve">2) </w:t>
-      </w:r>
-      <w:proofErr w:type="gramStart"/>
-      <w:r>
-        <w:rPr>
-          <w:sz w:val="28"/>
-          <w:szCs w:val="28"/>
-        </w:rPr>
-        <w:t>test.csv :</w:t>
-      </w:r>
-      <w:proofErr w:type="gramEnd"/>
-      <w:r>
-        <w:rPr>
-          <w:sz w:val="28"/>
-          <w:szCs w:val="28"/>
-        </w:rPr>
-        <w:t xml:space="preserve"> It has the same columns as train.csv except ‘</w:t>
-      </w:r>
-      <w:proofErr w:type="spellStart"/>
-      <w:r>
-        <w:rPr>
-          <w:sz w:val="28"/>
-          <w:szCs w:val="28"/>
-        </w:rPr>
-        <w:t>log_price</w:t>
-      </w:r>
-      <w:proofErr w:type="spellEnd"/>
-      <w:r>
-        <w:rPr>
-          <w:sz w:val="28"/>
-          <w:szCs w:val="28"/>
-        </w:rPr>
-        <w:t>’.</w:t>
+        <w:t>2) test.csv :</w:t>
+      </w:r>
+      <w:r>
+        <w:rPr>
+          <w:sz w:val="28"/>
+          <w:szCs w:val="28"/>
+        </w:rPr>
+        <w:t xml:space="preserve"> It has the same columns as train.csv except ‘log_price’.</w:t>
       </w:r>
     </w:p>
     <w:p>
@@ -3793,23 +3476,7 @@
           <w:sz w:val="28"/>
           <w:szCs w:val="28"/>
         </w:rPr>
-        <w:t xml:space="preserve">This project aims to use machine learning to predict the base price for properties in the above-mentioned US cities, and also to explore Airbnb listing data, in order to help Airbnb </w:t>
-      </w:r>
-      <w:proofErr w:type="gramStart"/>
-      <w:r>
-        <w:rPr>
-          <w:sz w:val="28"/>
-          <w:szCs w:val="28"/>
-        </w:rPr>
-        <w:t>hosts</w:t>
-      </w:r>
-      <w:proofErr w:type="gramEnd"/>
-      <w:r>
-        <w:rPr>
-          <w:sz w:val="28"/>
-          <w:szCs w:val="28"/>
-        </w:rPr>
-        <w:t xml:space="preserve"> maximize their earnings.</w:t>
+        <w:t>This project aims to use machine learning to predict the base price for properties in the above-mentioned US cities, and also to explore Airbnb listing data, in order to help Airbnb hosts maximize their earnings.</w:t>
       </w:r>
     </w:p>
     <w:p>
@@ -4077,23 +3744,7 @@
           <w:sz w:val="28"/>
           <w:szCs w:val="28"/>
         </w:rPr>
-        <w:t xml:space="preserve"> of data models and feature selection. Lasso regression is a regularization technique. It is used over regression methods for a more accurate prediction. This model uses shrinkage. Shrinkage is where data values are shrunk towards a central point as the mean. The lasso procedure encourages simple, sparse models (</w:t>
-      </w:r>
-      <w:proofErr w:type="gramStart"/>
-      <w:r>
-        <w:rPr>
-          <w:sz w:val="28"/>
-          <w:szCs w:val="28"/>
-        </w:rPr>
-        <w:t>i.e.</w:t>
-      </w:r>
-      <w:proofErr w:type="gramEnd"/>
-      <w:r>
-        <w:rPr>
-          <w:sz w:val="28"/>
-          <w:szCs w:val="28"/>
-        </w:rPr>
-        <w:t xml:space="preserve"> models with fewer parameters). This particular type of regression is well-suited for models showing high levels of multicollinearity or when you want to automate certain parts of model selection, like variable selection/parameter elimination.</w:t>
+        <w:t xml:space="preserve"> of data models and feature selection. Lasso regression is a regularization technique. It is used over regression methods for a more accurate prediction. This model uses shrinkage. Shrinkage is where data values are shrunk towards a central point as the mean. The lasso procedure encourages simple, sparse models (i.e. models with fewer parameters). This particular type of regression is well-suited for models showing high levels of multicollinearity or when you want to automate certain parts of model selection, like variable selection/parameter elimination.</w:t>
       </w:r>
     </w:p>
     <w:p>
@@ -4188,6 +3839,13 @@
         </w:rPr>
         <w:t>K – Nearest Neighbor</w:t>
       </w:r>
+      <w:r>
+        <w:rPr>
+          <w:sz w:val="28"/>
+          <w:szCs w:val="28"/>
+        </w:rPr>
+        <w:t>s</w:t>
+      </w:r>
     </w:p>
     <w:p>
       <w:pPr>
@@ -4208,7 +3866,6 @@
         </w:rPr>
         <w:t>KNN regression is a non-parametric method that, in an intuitive manner, approximates the association between independent variables and the continuous outcome by averaging the observations in the same </w:t>
       </w:r>
-      <w:proofErr w:type="spellStart"/>
       <w:r>
         <w:rPr>
           <w:i/>
@@ -4218,45 +3875,12 @@
         </w:rPr>
         <w:t>neighbourhood</w:t>
       </w:r>
-      <w:proofErr w:type="spellEnd"/>
-      <w:r>
-        <w:rPr>
-          <w:sz w:val="28"/>
-          <w:szCs w:val="28"/>
-        </w:rPr>
-        <w:t xml:space="preserve">. The size of the </w:t>
-      </w:r>
-      <w:proofErr w:type="spellStart"/>
-      <w:r>
-        <w:rPr>
-          <w:sz w:val="28"/>
-          <w:szCs w:val="28"/>
-        </w:rPr>
-        <w:t>neighbourhood</w:t>
-      </w:r>
-      <w:proofErr w:type="spellEnd"/>
-      <w:r>
-        <w:rPr>
-          <w:sz w:val="28"/>
-          <w:szCs w:val="28"/>
-        </w:rPr>
-        <w:t xml:space="preserve"> needs to be set by the analyst or can be chosen using cross-validation (we will see this later) to select the size that </w:t>
-      </w:r>
-      <w:proofErr w:type="spellStart"/>
-      <w:r>
-        <w:rPr>
-          <w:sz w:val="28"/>
-          <w:szCs w:val="28"/>
-        </w:rPr>
-        <w:t>minimises</w:t>
-      </w:r>
-      <w:proofErr w:type="spellEnd"/>
-      <w:r>
-        <w:rPr>
-          <w:sz w:val="28"/>
-          <w:szCs w:val="28"/>
-        </w:rPr>
-        <w:t xml:space="preserve"> the mean-squared error.</w:t>
+      <w:r>
+        <w:rPr>
+          <w:sz w:val="28"/>
+          <w:szCs w:val="28"/>
+        </w:rPr>
+        <w:t>. The size of the neighbourhood needs to be set by the analyst or can be chosen using cross-validation (we will see this later) to select the size that minimises the mean-squared error.</w:t>
       </w:r>
     </w:p>
     <w:p>
@@ -5065,23 +4689,7 @@
           <w:sz w:val="28"/>
           <w:szCs w:val="28"/>
         </w:rPr>
-        <w:t xml:space="preserve"> name, id, description, </w:t>
-      </w:r>
-      <w:proofErr w:type="spellStart"/>
-      <w:r>
-        <w:rPr>
-          <w:sz w:val="28"/>
-          <w:szCs w:val="28"/>
-        </w:rPr>
-        <w:t>thumbnail_url</w:t>
-      </w:r>
-      <w:proofErr w:type="spellEnd"/>
-      <w:r>
-        <w:rPr>
-          <w:sz w:val="28"/>
-          <w:szCs w:val="28"/>
-        </w:rPr>
-        <w:t xml:space="preserve"> etc.</w:t>
+        <w:t xml:space="preserve"> name, id, description, thumbnail_url etc.</w:t>
       </w:r>
       <w:r>
         <w:rPr>
@@ -5383,55 +4991,7 @@
           <w:sz w:val="28"/>
           <w:szCs w:val="28"/>
         </w:rPr>
-        <w:t xml:space="preserve">he columns like </w:t>
-      </w:r>
-      <w:proofErr w:type="spellStart"/>
-      <w:r>
-        <w:rPr>
-          <w:sz w:val="28"/>
-          <w:szCs w:val="28"/>
-        </w:rPr>
-        <w:t>host_since</w:t>
-      </w:r>
-      <w:proofErr w:type="spellEnd"/>
-      <w:r>
-        <w:rPr>
-          <w:sz w:val="28"/>
-          <w:szCs w:val="28"/>
-        </w:rPr>
-        <w:t xml:space="preserve">, </w:t>
-      </w:r>
-      <w:proofErr w:type="spellStart"/>
-      <w:r>
-        <w:rPr>
-          <w:sz w:val="28"/>
-          <w:szCs w:val="28"/>
-        </w:rPr>
-        <w:t>first_review</w:t>
-      </w:r>
-      <w:proofErr w:type="spellEnd"/>
-      <w:r>
-        <w:rPr>
-          <w:sz w:val="28"/>
-          <w:szCs w:val="28"/>
-        </w:rPr>
-        <w:t xml:space="preserve">, </w:t>
-      </w:r>
-      <w:proofErr w:type="spellStart"/>
-      <w:r>
-        <w:rPr>
-          <w:sz w:val="28"/>
-          <w:szCs w:val="28"/>
-        </w:rPr>
-        <w:t>last_review</w:t>
-      </w:r>
-      <w:proofErr w:type="spellEnd"/>
-      <w:r>
-        <w:rPr>
-          <w:sz w:val="28"/>
-          <w:szCs w:val="28"/>
-        </w:rPr>
-        <w:t>, representing dates, were converted to datetime for analysis.</w:t>
+        <w:t>he columns like host_since, first_review, last_review, representing dates, were converted to datetime for analysis.</w:t>
       </w:r>
     </w:p>
     <w:p>
@@ -5512,62 +5072,12 @@
                                 <w:szCs w:val="28"/>
                               </w:rPr>
                             </w:pPr>
-                            <w:proofErr w:type="spellStart"/>
-                            <w:proofErr w:type="gramStart"/>
                             <w:r>
                               <w:rPr>
                                 <w:sz w:val="28"/>
                                 <w:szCs w:val="28"/>
                               </w:rPr>
-                              <w:t>df.host</w:t>
-                            </w:r>
-                            <w:proofErr w:type="gramEnd"/>
-                            <w:r>
-                              <w:rPr>
-                                <w:sz w:val="28"/>
-                                <w:szCs w:val="28"/>
-                              </w:rPr>
-                              <w:t>_since</w:t>
-                            </w:r>
-                            <w:proofErr w:type="spellEnd"/>
-                            <w:r>
-                              <w:rPr>
-                                <w:sz w:val="28"/>
-                                <w:szCs w:val="28"/>
-                              </w:rPr>
-                              <w:t xml:space="preserve"> = </w:t>
-                            </w:r>
-                            <w:proofErr w:type="spellStart"/>
-                            <w:r>
-                              <w:rPr>
-                                <w:sz w:val="28"/>
-                                <w:szCs w:val="28"/>
-                              </w:rPr>
-                              <w:t>pd.to_datetime</w:t>
-                            </w:r>
-                            <w:proofErr w:type="spellEnd"/>
-                            <w:r>
-                              <w:rPr>
-                                <w:sz w:val="28"/>
-                                <w:szCs w:val="28"/>
-                              </w:rPr>
-                              <w:t>(</w:t>
-                            </w:r>
-                            <w:proofErr w:type="spellStart"/>
-                            <w:r>
-                              <w:rPr>
-                                <w:sz w:val="28"/>
-                                <w:szCs w:val="28"/>
-                              </w:rPr>
-                              <w:t>df.host_since</w:t>
-                            </w:r>
-                            <w:proofErr w:type="spellEnd"/>
-                            <w:r>
-                              <w:rPr>
-                                <w:sz w:val="28"/>
-                                <w:szCs w:val="28"/>
-                              </w:rPr>
-                              <w:t>)</w:t>
+                              <w:t>df.host_since = pd.to_datetime(df.host_since)</w:t>
                             </w:r>
                           </w:p>
                           <w:p>
@@ -5656,62 +5166,12 @@
                           <w:szCs w:val="28"/>
                         </w:rPr>
                       </w:pPr>
-                      <w:proofErr w:type="spellStart"/>
-                      <w:proofErr w:type="gramStart"/>
                       <w:r>
                         <w:rPr>
                           <w:sz w:val="28"/>
                           <w:szCs w:val="28"/>
                         </w:rPr>
-                        <w:t>df.host</w:t>
-                      </w:r>
-                      <w:proofErr w:type="gramEnd"/>
-                      <w:r>
-                        <w:rPr>
-                          <w:sz w:val="28"/>
-                          <w:szCs w:val="28"/>
-                        </w:rPr>
-                        <w:t>_since</w:t>
-                      </w:r>
-                      <w:proofErr w:type="spellEnd"/>
-                      <w:r>
-                        <w:rPr>
-                          <w:sz w:val="28"/>
-                          <w:szCs w:val="28"/>
-                        </w:rPr>
-                        <w:t xml:space="preserve"> = </w:t>
-                      </w:r>
-                      <w:proofErr w:type="spellStart"/>
-                      <w:r>
-                        <w:rPr>
-                          <w:sz w:val="28"/>
-                          <w:szCs w:val="28"/>
-                        </w:rPr>
-                        <w:t>pd.to_datetime</w:t>
-                      </w:r>
-                      <w:proofErr w:type="spellEnd"/>
-                      <w:r>
-                        <w:rPr>
-                          <w:sz w:val="28"/>
-                          <w:szCs w:val="28"/>
-                        </w:rPr>
-                        <w:t>(</w:t>
-                      </w:r>
-                      <w:proofErr w:type="spellStart"/>
-                      <w:r>
-                        <w:rPr>
-                          <w:sz w:val="28"/>
-                          <w:szCs w:val="28"/>
-                        </w:rPr>
-                        <w:t>df.host_since</w:t>
-                      </w:r>
-                      <w:proofErr w:type="spellEnd"/>
-                      <w:r>
-                        <w:rPr>
-                          <w:sz w:val="28"/>
-                          <w:szCs w:val="28"/>
-                        </w:rPr>
-                        <w:t>)</w:t>
+                        <w:t>df.host_since = pd.to_datetime(df.host_since)</w:t>
                       </w:r>
                     </w:p>
                     <w:p>
@@ -6012,7 +5472,6 @@
                 <w:color w:val="000000"/>
               </w:rPr>
             </w:pPr>
-            <w:proofErr w:type="spellStart"/>
             <w:r>
               <w:rPr>
                 <w:rFonts w:ascii="Calibri" w:eastAsia="Times New Roman" w:hAnsi="Calibri" w:cs="Calibri"/>
@@ -6020,7 +5479,6 @@
               </w:rPr>
               <w:t>first_review</w:t>
             </w:r>
-            <w:proofErr w:type="spellEnd"/>
           </w:p>
         </w:tc>
         <w:tc>
@@ -6073,7 +5531,6 @@
                 <w:color w:val="000000"/>
               </w:rPr>
             </w:pPr>
-            <w:proofErr w:type="spellStart"/>
             <w:r>
               <w:rPr>
                 <w:rFonts w:ascii="Calibri" w:eastAsia="Times New Roman" w:hAnsi="Calibri" w:cs="Calibri"/>
@@ -6081,7 +5538,6 @@
               </w:rPr>
               <w:t>host_has_profile_pic</w:t>
             </w:r>
-            <w:proofErr w:type="spellEnd"/>
           </w:p>
         </w:tc>
         <w:tc>
@@ -6134,7 +5590,6 @@
                 <w:color w:val="000000"/>
               </w:rPr>
             </w:pPr>
-            <w:proofErr w:type="spellStart"/>
             <w:r>
               <w:rPr>
                 <w:rFonts w:ascii="Calibri" w:eastAsia="Times New Roman" w:hAnsi="Calibri" w:cs="Calibri"/>
@@ -6142,7 +5597,6 @@
               </w:rPr>
               <w:t>host_identity_verified</w:t>
             </w:r>
-            <w:proofErr w:type="spellEnd"/>
           </w:p>
         </w:tc>
         <w:tc>
@@ -6195,7 +5649,6 @@
                 <w:color w:val="000000"/>
               </w:rPr>
             </w:pPr>
-            <w:proofErr w:type="spellStart"/>
             <w:r>
               <w:rPr>
                 <w:rFonts w:ascii="Calibri" w:eastAsia="Times New Roman" w:hAnsi="Calibri" w:cs="Calibri"/>
@@ -6203,7 +5656,6 @@
               </w:rPr>
               <w:t>host_response_rate</w:t>
             </w:r>
-            <w:proofErr w:type="spellEnd"/>
           </w:p>
         </w:tc>
         <w:tc>
@@ -6256,7 +5708,6 @@
                 <w:color w:val="000000"/>
               </w:rPr>
             </w:pPr>
-            <w:proofErr w:type="spellStart"/>
             <w:r>
               <w:rPr>
                 <w:rFonts w:ascii="Calibri" w:eastAsia="Times New Roman" w:hAnsi="Calibri" w:cs="Calibri"/>
@@ -6264,7 +5715,6 @@
               </w:rPr>
               <w:t>host_since</w:t>
             </w:r>
-            <w:proofErr w:type="spellEnd"/>
           </w:p>
         </w:tc>
         <w:tc>
@@ -6317,7 +5767,6 @@
                 <w:color w:val="000000"/>
               </w:rPr>
             </w:pPr>
-            <w:proofErr w:type="spellStart"/>
             <w:r>
               <w:rPr>
                 <w:rFonts w:ascii="Calibri" w:eastAsia="Times New Roman" w:hAnsi="Calibri" w:cs="Calibri"/>
@@ -6325,7 +5774,6 @@
               </w:rPr>
               <w:t>last_review</w:t>
             </w:r>
-            <w:proofErr w:type="spellEnd"/>
           </w:p>
         </w:tc>
         <w:tc>
@@ -6496,7 +5944,6 @@
                 <w:color w:val="000000"/>
               </w:rPr>
             </w:pPr>
-            <w:proofErr w:type="spellStart"/>
             <w:r>
               <w:rPr>
                 <w:rFonts w:ascii="Calibri" w:eastAsia="Times New Roman" w:hAnsi="Calibri" w:cs="Calibri"/>
@@ -6504,7 +5951,6 @@
               </w:rPr>
               <w:t>thumbnail_url</w:t>
             </w:r>
-            <w:proofErr w:type="spellEnd"/>
           </w:p>
         </w:tc>
         <w:tc>
@@ -6557,7 +6003,6 @@
                 <w:color w:val="000000"/>
               </w:rPr>
             </w:pPr>
-            <w:proofErr w:type="spellStart"/>
             <w:r>
               <w:rPr>
                 <w:rFonts w:ascii="Calibri" w:eastAsia="Times New Roman" w:hAnsi="Calibri" w:cs="Calibri"/>
@@ -6565,7 +6010,6 @@
               </w:rPr>
               <w:t>zipcode</w:t>
             </w:r>
-            <w:proofErr w:type="spellEnd"/>
           </w:p>
         </w:tc>
         <w:tc>
@@ -7060,71 +6504,7 @@
           <w:sz w:val="28"/>
           <w:szCs w:val="28"/>
         </w:rPr>
-        <w:t xml:space="preserve"> and 3 new columns were created – </w:t>
-      </w:r>
-      <w:proofErr w:type="spellStart"/>
-      <w:r>
-        <w:rPr>
-          <w:sz w:val="28"/>
-          <w:szCs w:val="28"/>
-        </w:rPr>
-        <w:t>host_days_active</w:t>
-      </w:r>
-      <w:proofErr w:type="spellEnd"/>
-      <w:r>
-        <w:rPr>
-          <w:sz w:val="28"/>
-          <w:szCs w:val="28"/>
-        </w:rPr>
-        <w:t xml:space="preserve">, </w:t>
-      </w:r>
-      <w:proofErr w:type="spellStart"/>
-      <w:r>
-        <w:rPr>
-          <w:sz w:val="28"/>
-          <w:szCs w:val="28"/>
-        </w:rPr>
-        <w:t>time_since_first_review</w:t>
-      </w:r>
-      <w:proofErr w:type="spellEnd"/>
-      <w:r>
-        <w:rPr>
-          <w:sz w:val="28"/>
-          <w:szCs w:val="28"/>
-        </w:rPr>
-        <w:t xml:space="preserve">, </w:t>
-      </w:r>
-      <w:proofErr w:type="spellStart"/>
-      <w:r>
-        <w:rPr>
-          <w:sz w:val="28"/>
-          <w:szCs w:val="28"/>
-        </w:rPr>
-        <w:t>time_since_last_review</w:t>
-      </w:r>
-      <w:proofErr w:type="spellEnd"/>
-      <w:r>
-        <w:rPr>
-          <w:sz w:val="28"/>
-          <w:szCs w:val="28"/>
-        </w:rPr>
-        <w:t xml:space="preserve">. Missing values in </w:t>
-      </w:r>
-      <w:proofErr w:type="spellStart"/>
-      <w:r>
-        <w:rPr>
-          <w:sz w:val="28"/>
-          <w:szCs w:val="28"/>
-        </w:rPr>
-        <w:t>host_since</w:t>
-      </w:r>
-      <w:proofErr w:type="spellEnd"/>
-      <w:r>
-        <w:rPr>
-          <w:sz w:val="28"/>
-          <w:szCs w:val="28"/>
-        </w:rPr>
-        <w:t xml:space="preserve"> were filled </w:t>
+        <w:t xml:space="preserve"> and 3 new columns were created – host_days_active, time_since_first_review, time_since_last_review. Missing values in host_since were filled </w:t>
       </w:r>
       <w:r>
         <w:rPr>
@@ -7175,39 +6555,7 @@
           <w:szCs w:val="28"/>
         </w:rPr>
         <w:lastRenderedPageBreak/>
-        <w:t xml:space="preserve">The count of missing values in </w:t>
-      </w:r>
-      <w:proofErr w:type="spellStart"/>
-      <w:r>
-        <w:rPr>
-          <w:sz w:val="28"/>
-          <w:szCs w:val="28"/>
-        </w:rPr>
-        <w:t>first_review</w:t>
-      </w:r>
-      <w:proofErr w:type="spellEnd"/>
-      <w:r>
-        <w:rPr>
-          <w:sz w:val="28"/>
-          <w:szCs w:val="28"/>
-        </w:rPr>
-        <w:t xml:space="preserve"> and </w:t>
-      </w:r>
-      <w:proofErr w:type="spellStart"/>
-      <w:r>
-        <w:rPr>
-          <w:sz w:val="28"/>
-          <w:szCs w:val="28"/>
-        </w:rPr>
-        <w:t>last_review</w:t>
-      </w:r>
-      <w:proofErr w:type="spellEnd"/>
-      <w:r>
-        <w:rPr>
-          <w:sz w:val="28"/>
-          <w:szCs w:val="28"/>
-        </w:rPr>
-        <w:t xml:space="preserve"> was large in number (more than 21%) so binning was performed here in order to create a new category of null values. The action of converting</w:t>
+        <w:t>The count of missing values in first_review and last_review was large in number (more than 21%) so binning was performed here in order to create a new category of null values. The action of converting</w:t>
       </w:r>
       <w:r>
         <w:rPr>
@@ -7404,63 +6752,35 @@
           <w:szCs w:val="21"/>
         </w:rPr>
       </w:pPr>
-      <w:proofErr w:type="gramStart"/>
       <w:r>
         <w:rPr>
           <w:color w:val="000000"/>
           <w:sz w:val="21"/>
           <w:szCs w:val="21"/>
         </w:rPr>
-        <w:t>array(</w:t>
-      </w:r>
-      <w:proofErr w:type="gramEnd"/>
+        <w:t>array(['0-4 years', 'nan', '4-6 years', '6-8 years', '8-10 years',</w:t>
+      </w:r>
+    </w:p>
+    <w:p>
+      <w:pPr>
+        <w:pStyle w:val="HTMLPreformatted"/>
+        <w:shd w:val="clear" w:color="auto" w:fill="FFFFFF"/>
+        <w:suppressAutoHyphens/>
+        <w:ind w:left="360"/>
+        <w:jc w:val="both"/>
+        <w:textAlignment w:val="baseline"/>
+        <w:rPr>
+          <w:sz w:val="28"/>
+          <w:szCs w:val="28"/>
+        </w:rPr>
+      </w:pPr>
       <w:r>
         <w:rPr>
           <w:color w:val="000000"/>
           <w:sz w:val="21"/>
           <w:szCs w:val="21"/>
         </w:rPr>
-        <w:t>['0-4 years', 'nan', '4-6 years', '6-8 years', '8-10 years',</w:t>
-      </w:r>
-    </w:p>
-    <w:p>
-      <w:pPr>
-        <w:pStyle w:val="HTMLPreformatted"/>
-        <w:shd w:val="clear" w:color="auto" w:fill="FFFFFF"/>
-        <w:suppressAutoHyphens/>
-        <w:ind w:left="360"/>
-        <w:jc w:val="both"/>
-        <w:textAlignment w:val="baseline"/>
-        <w:rPr>
-          <w:sz w:val="28"/>
-          <w:szCs w:val="28"/>
-        </w:rPr>
-      </w:pPr>
-      <w:r>
-        <w:rPr>
-          <w:color w:val="000000"/>
-          <w:sz w:val="21"/>
-          <w:szCs w:val="21"/>
-        </w:rPr>
-        <w:t xml:space="preserve">'10+ years'], </w:t>
-      </w:r>
-      <w:proofErr w:type="spellStart"/>
-      <w:r>
-        <w:rPr>
-          <w:color w:val="000000"/>
-          <w:sz w:val="21"/>
-          <w:szCs w:val="21"/>
-        </w:rPr>
-        <w:t>dtype</w:t>
-      </w:r>
-      <w:proofErr w:type="spellEnd"/>
-      <w:r>
-        <w:rPr>
-          <w:color w:val="000000"/>
-          <w:sz w:val="21"/>
-          <w:szCs w:val="21"/>
-        </w:rPr>
-        <w:t>=object)</w:t>
+        <w:t>'10+ years'], dtype=object)</w:t>
       </w:r>
     </w:p>
     <w:p>
@@ -7617,56 +6937,36 @@
           <w:szCs w:val="21"/>
         </w:rPr>
       </w:pPr>
-      <w:proofErr w:type="gramStart"/>
       <w:r>
         <w:rPr>
           <w:color w:val="000000"/>
           <w:sz w:val="21"/>
           <w:szCs w:val="21"/>
         </w:rPr>
-        <w:t>array(</w:t>
-      </w:r>
-      <w:proofErr w:type="gramEnd"/>
-      <w:r>
+        <w:t>array(['2-4 years', '0-2 years', 'nan', '4-6 years', '6+ years'],</w:t>
+      </w:r>
+    </w:p>
+    <w:p>
+      <w:pPr>
+        <w:pStyle w:val="HTMLPreformatted"/>
+        <w:shd w:val="clear" w:color="auto" w:fill="FFFFFF"/>
+        <w:suppressAutoHyphens/>
+        <w:ind w:left="360"/>
+        <w:jc w:val="both"/>
+        <w:textAlignment w:val="baseline"/>
         <w:rPr>
           <w:color w:val="000000"/>
           <w:sz w:val="21"/>
           <w:szCs w:val="21"/>
         </w:rPr>
-        <w:t>['2-4 years', '0-2 years', 'nan', '4-6 years', '6+ years'],</w:t>
-      </w:r>
-    </w:p>
-    <w:p>
-      <w:pPr>
-        <w:pStyle w:val="HTMLPreformatted"/>
-        <w:shd w:val="clear" w:color="auto" w:fill="FFFFFF"/>
-        <w:suppressAutoHyphens/>
-        <w:ind w:left="360"/>
-        <w:jc w:val="both"/>
-        <w:textAlignment w:val="baseline"/>
+      </w:pPr>
+      <w:r>
         <w:rPr>
           <w:color w:val="000000"/>
           <w:sz w:val="21"/>
           <w:szCs w:val="21"/>
         </w:rPr>
-      </w:pPr>
-      <w:proofErr w:type="spellStart"/>
-      <w:r>
-        <w:rPr>
-          <w:color w:val="000000"/>
-          <w:sz w:val="21"/>
-          <w:szCs w:val="21"/>
-        </w:rPr>
-        <w:t>dtype</w:t>
-      </w:r>
-      <w:proofErr w:type="spellEnd"/>
-      <w:r>
-        <w:rPr>
-          <w:color w:val="000000"/>
-          <w:sz w:val="21"/>
-          <w:szCs w:val="21"/>
-        </w:rPr>
-        <w:t>=object)</w:t>
+        <w:t>dtype=object)</w:t>
       </w:r>
     </w:p>
     <w:p>
@@ -8633,21 +7933,12 @@
                                 <w:szCs w:val="28"/>
                               </w:rPr>
                             </w:pPr>
-                            <w:proofErr w:type="gramStart"/>
                             <w:r>
                               <w:rPr>
                                 <w:sz w:val="28"/>
                                 <w:szCs w:val="28"/>
                               </w:rPr>
-                              <w:t>sel.fit(</w:t>
-                            </w:r>
-                            <w:proofErr w:type="gramEnd"/>
-                            <w:r>
-                              <w:rPr>
-                                <w:sz w:val="28"/>
-                                <w:szCs w:val="28"/>
-                              </w:rPr>
-                              <w:t>X_scaled, Y)</w:t>
+                              <w:t>sel.fit(X_scaled, Y)</w:t>
                             </w:r>
                           </w:p>
                           <w:p>
@@ -8683,23 +7974,7 @@
                                 <w:sz w:val="28"/>
                                 <w:szCs w:val="28"/>
                               </w:rPr>
-                              <w:t xml:space="preserve">selected_feat = </w:t>
-                            </w:r>
-                            <w:proofErr w:type="gramStart"/>
-                            <w:r>
-                              <w:rPr>
-                                <w:sz w:val="28"/>
-                                <w:szCs w:val="28"/>
-                              </w:rPr>
-                              <w:t>pd.DataFrame</w:t>
-                            </w:r>
-                            <w:proofErr w:type="gramEnd"/>
-                            <w:r>
-                              <w:rPr>
-                                <w:sz w:val="28"/>
-                                <w:szCs w:val="28"/>
-                              </w:rPr>
-                              <w:t>(X_scaled)</w:t>
+                              <w:t>selected_feat = pd.DataFrame(X_scaled)</w:t>
                             </w:r>
                           </w:p>
                           <w:p>
@@ -8918,21 +8193,12 @@
                           <w:szCs w:val="28"/>
                         </w:rPr>
                       </w:pPr>
-                      <w:proofErr w:type="gramStart"/>
                       <w:r>
                         <w:rPr>
                           <w:sz w:val="28"/>
                           <w:szCs w:val="28"/>
                         </w:rPr>
-                        <w:t>sel.fit(</w:t>
-                      </w:r>
-                      <w:proofErr w:type="gramEnd"/>
-                      <w:r>
-                        <w:rPr>
-                          <w:sz w:val="28"/>
-                          <w:szCs w:val="28"/>
-                        </w:rPr>
-                        <w:t>X_scaled, Y)</w:t>
+                        <w:t>sel.fit(X_scaled, Y)</w:t>
                       </w:r>
                     </w:p>
                     <w:p>
@@ -8968,23 +8234,7 @@
                           <w:sz w:val="28"/>
                           <w:szCs w:val="28"/>
                         </w:rPr>
-                        <w:t xml:space="preserve">selected_feat = </w:t>
-                      </w:r>
-                      <w:proofErr w:type="gramStart"/>
-                      <w:r>
-                        <w:rPr>
-                          <w:sz w:val="28"/>
-                          <w:szCs w:val="28"/>
-                        </w:rPr>
-                        <w:t>pd.DataFrame</w:t>
-                      </w:r>
-                      <w:proofErr w:type="gramEnd"/>
-                      <w:r>
-                        <w:rPr>
-                          <w:sz w:val="28"/>
-                          <w:szCs w:val="28"/>
-                        </w:rPr>
-                        <w:t>(X_scaled)</w:t>
+                        <w:t>selected_feat = pd.DataFrame(X_scaled)</w:t>
                       </w:r>
                     </w:p>
                     <w:p>
@@ -9317,23 +8567,7 @@
                                 <w:sz w:val="28"/>
                                 <w:szCs w:val="28"/>
                               </w:rPr>
-                              <w:t xml:space="preserve">from </w:t>
-                            </w:r>
-                            <w:proofErr w:type="gramStart"/>
-                            <w:r>
-                              <w:rPr>
-                                <w:sz w:val="28"/>
-                                <w:szCs w:val="28"/>
-                              </w:rPr>
-                              <w:t>sklearn.feature</w:t>
-                            </w:r>
-                            <w:proofErr w:type="gramEnd"/>
-                            <w:r>
-                              <w:rPr>
-                                <w:sz w:val="28"/>
-                                <w:szCs w:val="28"/>
-                              </w:rPr>
-                              <w:t>_selection import SelectKBest, f_classif</w:t>
+                              <w:t>from sklearn.feature_selection import SelectKBest, f_classif</w:t>
                             </w:r>
                           </w:p>
                           <w:p>
@@ -9405,40 +8639,7 @@
                                 <w:sz w:val="28"/>
                                 <w:szCs w:val="28"/>
                               </w:rPr>
-                              <w:t xml:space="preserve">new = </w:t>
-                            </w:r>
-                            <w:proofErr w:type="spellStart"/>
-                            <w:r>
-                              <w:rPr>
-                                <w:sz w:val="28"/>
-                                <w:szCs w:val="28"/>
-                              </w:rPr>
-                              <w:t>mod.fit</w:t>
-                            </w:r>
-                            <w:proofErr w:type="spellEnd"/>
-                            <w:r>
-                              <w:rPr>
-                                <w:sz w:val="28"/>
-                                <w:szCs w:val="28"/>
-                              </w:rPr>
-                              <w:t>(</w:t>
-                            </w:r>
-                            <w:proofErr w:type="spellStart"/>
-                            <w:proofErr w:type="gramStart"/>
-                            <w:r>
-                              <w:rPr>
-                                <w:sz w:val="28"/>
-                                <w:szCs w:val="28"/>
-                              </w:rPr>
-                              <w:t>X,y</w:t>
-                            </w:r>
-                            <w:proofErr w:type="gramEnd"/>
-                            <w:r>
-                              <w:rPr>
-                                <w:sz w:val="28"/>
-                                <w:szCs w:val="28"/>
-                              </w:rPr>
-                              <w:t>_</w:t>
+                              <w:t>new = mod.fit(X,y_</w:t>
                             </w:r>
                             <w:r>
                               <w:rPr>
@@ -9447,7 +8648,6 @@
                               </w:rPr>
                               <w:t>ano</w:t>
                             </w:r>
-                            <w:proofErr w:type="spellEnd"/>
                             <w:r>
                               <w:rPr>
                                 <w:sz w:val="28"/>
@@ -9640,78 +8840,19 @@
                                 <w:szCs w:val="28"/>
                               </w:rPr>
                             </w:pPr>
-                            <w:proofErr w:type="spellStart"/>
                             <w:r>
                               <w:rPr>
                                 <w:sz w:val="28"/>
                                 <w:szCs w:val="28"/>
                               </w:rPr>
-                              <w:t>df_new</w:t>
-                            </w:r>
-                            <w:proofErr w:type="spellEnd"/>
-                            <w:r>
-                              <w:rPr>
-                                <w:sz w:val="28"/>
-                                <w:szCs w:val="28"/>
-                              </w:rPr>
-                              <w:t xml:space="preserve"> = </w:t>
-                            </w:r>
-                            <w:proofErr w:type="spellStart"/>
-                            <w:proofErr w:type="gramStart"/>
-                            <w:r>
-                              <w:rPr>
-                                <w:sz w:val="28"/>
-                                <w:szCs w:val="28"/>
-                              </w:rPr>
-                              <w:t>df.iloc</w:t>
-                            </w:r>
-                            <w:proofErr w:type="spellEnd"/>
-                            <w:proofErr w:type="gramEnd"/>
-                            <w:r>
-                              <w:rPr>
-                                <w:sz w:val="28"/>
-                                <w:szCs w:val="28"/>
-                              </w:rPr>
-                              <w:t>[:,columns]</w:t>
+                              <w:t>df_new = df.iloc[:,columns]</w:t>
                             </w:r>
                             <w:r>
                               <w:rPr>
                                 <w:sz w:val="28"/>
                                 <w:szCs w:val="28"/>
                               </w:rPr>
-                              <w:t>_</w:t>
-                            </w:r>
-                            <w:proofErr w:type="spellStart"/>
-                            <w:r>
-                              <w:rPr>
-                                <w:sz w:val="28"/>
-                                <w:szCs w:val="28"/>
-                              </w:rPr>
-                              <w:t>engg</w:t>
-                            </w:r>
-                            <w:proofErr w:type="spellEnd"/>
-                            <w:r>
-                              <w:rPr>
-                                <w:sz w:val="28"/>
-                                <w:szCs w:val="28"/>
-                              </w:rPr>
-                              <w:t xml:space="preserve">="", </w:t>
-                            </w:r>
-                            <w:proofErr w:type="spellStart"/>
-                            <w:r>
-                              <w:rPr>
-                                <w:sz w:val="28"/>
-                                <w:szCs w:val="28"/>
-                              </w:rPr>
-                              <w:t>category_encoders</w:t>
-                            </w:r>
-                            <w:proofErr w:type="spellEnd"/>
-                            <w:r>
-                              <w:rPr>
-                                <w:sz w:val="28"/>
-                                <w:szCs w:val="28"/>
-                              </w:rPr>
-                              <w:t>="")</w:t>
+                              <w:t>_engg="", category_encoders="")</w:t>
                             </w:r>
                           </w:p>
                           <w:p>
@@ -9806,23 +8947,7 @@
                           <w:sz w:val="28"/>
                           <w:szCs w:val="28"/>
                         </w:rPr>
-                        <w:t xml:space="preserve">from </w:t>
-                      </w:r>
-                      <w:proofErr w:type="gramStart"/>
-                      <w:r>
-                        <w:rPr>
-                          <w:sz w:val="28"/>
-                          <w:szCs w:val="28"/>
-                        </w:rPr>
-                        <w:t>sklearn.feature</w:t>
-                      </w:r>
-                      <w:proofErr w:type="gramEnd"/>
-                      <w:r>
-                        <w:rPr>
-                          <w:sz w:val="28"/>
-                          <w:szCs w:val="28"/>
-                        </w:rPr>
-                        <w:t>_selection import SelectKBest, f_classif</w:t>
+                        <w:t>from sklearn.feature_selection import SelectKBest, f_classif</w:t>
                       </w:r>
                     </w:p>
                     <w:p>
@@ -9894,40 +9019,7 @@
                           <w:sz w:val="28"/>
                           <w:szCs w:val="28"/>
                         </w:rPr>
-                        <w:t xml:space="preserve">new = </w:t>
-                      </w:r>
-                      <w:proofErr w:type="spellStart"/>
-                      <w:r>
-                        <w:rPr>
-                          <w:sz w:val="28"/>
-                          <w:szCs w:val="28"/>
-                        </w:rPr>
-                        <w:t>mod.fit</w:t>
-                      </w:r>
-                      <w:proofErr w:type="spellEnd"/>
-                      <w:r>
-                        <w:rPr>
-                          <w:sz w:val="28"/>
-                          <w:szCs w:val="28"/>
-                        </w:rPr>
-                        <w:t>(</w:t>
-                      </w:r>
-                      <w:proofErr w:type="spellStart"/>
-                      <w:proofErr w:type="gramStart"/>
-                      <w:r>
-                        <w:rPr>
-                          <w:sz w:val="28"/>
-                          <w:szCs w:val="28"/>
-                        </w:rPr>
-                        <w:t>X,y</w:t>
-                      </w:r>
-                      <w:proofErr w:type="gramEnd"/>
-                      <w:r>
-                        <w:rPr>
-                          <w:sz w:val="28"/>
-                          <w:szCs w:val="28"/>
-                        </w:rPr>
-                        <w:t>_</w:t>
+                        <w:t>new = mod.fit(X,y_</w:t>
                       </w:r>
                       <w:r>
                         <w:rPr>
@@ -9936,7 +9028,6 @@
                         </w:rPr>
                         <w:t>ano</w:t>
                       </w:r>
-                      <w:proofErr w:type="spellEnd"/>
                       <w:r>
                         <w:rPr>
                           <w:sz w:val="28"/>
@@ -10129,78 +9220,19 @@
                           <w:szCs w:val="28"/>
                         </w:rPr>
                       </w:pPr>
-                      <w:proofErr w:type="spellStart"/>
                       <w:r>
                         <w:rPr>
                           <w:sz w:val="28"/>
                           <w:szCs w:val="28"/>
                         </w:rPr>
-                        <w:t>df_new</w:t>
-                      </w:r>
-                      <w:proofErr w:type="spellEnd"/>
-                      <w:r>
-                        <w:rPr>
-                          <w:sz w:val="28"/>
-                          <w:szCs w:val="28"/>
-                        </w:rPr>
-                        <w:t xml:space="preserve"> = </w:t>
-                      </w:r>
-                      <w:proofErr w:type="spellStart"/>
-                      <w:proofErr w:type="gramStart"/>
-                      <w:r>
-                        <w:rPr>
-                          <w:sz w:val="28"/>
-                          <w:szCs w:val="28"/>
-                        </w:rPr>
-                        <w:t>df.iloc</w:t>
-                      </w:r>
-                      <w:proofErr w:type="spellEnd"/>
-                      <w:proofErr w:type="gramEnd"/>
-                      <w:r>
-                        <w:rPr>
-                          <w:sz w:val="28"/>
-                          <w:szCs w:val="28"/>
-                        </w:rPr>
-                        <w:t>[:,columns]</w:t>
+                        <w:t>df_new = df.iloc[:,columns]</w:t>
                       </w:r>
                       <w:r>
                         <w:rPr>
                           <w:sz w:val="28"/>
                           <w:szCs w:val="28"/>
                         </w:rPr>
-                        <w:t>_</w:t>
-                      </w:r>
-                      <w:proofErr w:type="spellStart"/>
-                      <w:r>
-                        <w:rPr>
-                          <w:sz w:val="28"/>
-                          <w:szCs w:val="28"/>
-                        </w:rPr>
-                        <w:t>engg</w:t>
-                      </w:r>
-                      <w:proofErr w:type="spellEnd"/>
-                      <w:r>
-                        <w:rPr>
-                          <w:sz w:val="28"/>
-                          <w:szCs w:val="28"/>
-                        </w:rPr>
-                        <w:t xml:space="preserve">="", </w:t>
-                      </w:r>
-                      <w:proofErr w:type="spellStart"/>
-                      <w:r>
-                        <w:rPr>
-                          <w:sz w:val="28"/>
-                          <w:szCs w:val="28"/>
-                        </w:rPr>
-                        <w:t>category_encoders</w:t>
-                      </w:r>
-                      <w:proofErr w:type="spellEnd"/>
-                      <w:r>
-                        <w:rPr>
-                          <w:sz w:val="28"/>
-                          <w:szCs w:val="28"/>
-                        </w:rPr>
-                        <w:t>="")</w:t>
+                        <w:t>_engg="", category_encoders="")</w:t>
                       </w:r>
                     </w:p>
                     <w:p>
@@ -10221,23 +9253,7 @@
           <w:sz w:val="28"/>
           <w:szCs w:val="28"/>
         </w:rPr>
-        <w:t xml:space="preserve">By filtering the features based of correlation coefficient and </w:t>
-      </w:r>
-      <w:proofErr w:type="spellStart"/>
-      <w:r>
-        <w:rPr>
-          <w:sz w:val="28"/>
-          <w:szCs w:val="28"/>
-        </w:rPr>
-        <w:t>Anova</w:t>
-      </w:r>
-      <w:proofErr w:type="spellEnd"/>
-      <w:r>
-        <w:rPr>
-          <w:sz w:val="28"/>
-          <w:szCs w:val="28"/>
-        </w:rPr>
-        <w:t xml:space="preserve"> test</w:t>
+        <w:t>By filtering the features based of correlation coefficient and Anova test</w:t>
       </w:r>
     </w:p>
     <w:p>
@@ -11342,39 +10358,7 @@
                                 <w:sz w:val="28"/>
                                 <w:szCs w:val="28"/>
                               </w:rPr>
-                              <w:t xml:space="preserve">def </w:t>
-                            </w:r>
-                            <w:proofErr w:type="spellStart"/>
-                            <w:r>
-                              <w:rPr>
-                                <w:sz w:val="28"/>
-                                <w:szCs w:val="28"/>
-                              </w:rPr>
-                              <w:t>remove_</w:t>
-                            </w:r>
-                            <w:proofErr w:type="gramStart"/>
-                            <w:r>
-                              <w:rPr>
-                                <w:sz w:val="28"/>
-                                <w:szCs w:val="28"/>
-                              </w:rPr>
-                              <w:t>multicoll</w:t>
-                            </w:r>
-                            <w:proofErr w:type="spellEnd"/>
-                            <w:r>
-                              <w:rPr>
-                                <w:sz w:val="28"/>
-                                <w:szCs w:val="28"/>
-                              </w:rPr>
-                              <w:t>(</w:t>
-                            </w:r>
-                            <w:proofErr w:type="gramEnd"/>
-                            <w:r>
-                              <w:rPr>
-                                <w:sz w:val="28"/>
-                                <w:szCs w:val="28"/>
-                              </w:rPr>
-                              <w:t>):</w:t>
+                              <w:t>def remove_multicoll():</w:t>
                             </w:r>
                           </w:p>
                           <w:p>
@@ -11406,23 +10390,7 @@
                                 <w:sz w:val="28"/>
                                 <w:szCs w:val="28"/>
                               </w:rPr>
-                              <w:t xml:space="preserve">        for col in </w:t>
-                            </w:r>
-                            <w:proofErr w:type="spellStart"/>
-                            <w:r>
-                              <w:rPr>
-                                <w:sz w:val="28"/>
-                                <w:szCs w:val="28"/>
-                              </w:rPr>
-                              <w:t>tp</w:t>
-                            </w:r>
-                            <w:proofErr w:type="spellEnd"/>
-                            <w:r>
-                              <w:rPr>
-                                <w:sz w:val="28"/>
-                                <w:szCs w:val="28"/>
-                              </w:rPr>
-                              <w:t>:</w:t>
+                              <w:t xml:space="preserve">        for col in tp:</w:t>
                             </w:r>
                           </w:p>
                           <w:p>
@@ -11438,23 +10406,7 @@
                                 <w:sz w:val="28"/>
                                 <w:szCs w:val="28"/>
                               </w:rPr>
-                              <w:t xml:space="preserve">            if col == '</w:t>
-                            </w:r>
-                            <w:proofErr w:type="spellStart"/>
-                            <w:r>
-                              <w:rPr>
-                                <w:sz w:val="28"/>
-                                <w:szCs w:val="28"/>
-                              </w:rPr>
-                              <w:t>log_price</w:t>
-                            </w:r>
-                            <w:proofErr w:type="spellEnd"/>
-                            <w:r>
-                              <w:rPr>
-                                <w:sz w:val="28"/>
-                                <w:szCs w:val="28"/>
-                              </w:rPr>
-                              <w:t>':</w:t>
+                              <w:t xml:space="preserve">            if col == 'log_price':</w:t>
                             </w:r>
                           </w:p>
                           <w:p>
@@ -11470,48 +10422,7 @@
                                 <w:sz w:val="28"/>
                                 <w:szCs w:val="28"/>
                               </w:rPr>
-                              <w:t xml:space="preserve">                </w:t>
-                            </w:r>
-                            <w:proofErr w:type="spellStart"/>
-                            <w:r>
-                              <w:rPr>
-                                <w:sz w:val="28"/>
-                                <w:szCs w:val="28"/>
-                              </w:rPr>
-                              <w:t>mul_colinear_</w:t>
-                            </w:r>
-                            <w:proofErr w:type="gramStart"/>
-                            <w:r>
-                              <w:rPr>
-                                <w:sz w:val="28"/>
-                                <w:szCs w:val="28"/>
-                              </w:rPr>
-                              <w:t>cols.remove</w:t>
-                            </w:r>
-                            <w:proofErr w:type="spellEnd"/>
-                            <w:proofErr w:type="gramEnd"/>
-                            <w:r>
-                              <w:rPr>
-                                <w:sz w:val="28"/>
-                                <w:szCs w:val="28"/>
-                              </w:rPr>
-                              <w:t>(</w:t>
-                            </w:r>
-                            <w:proofErr w:type="spellStart"/>
-                            <w:r>
-                              <w:rPr>
-                                <w:sz w:val="28"/>
-                                <w:szCs w:val="28"/>
-                              </w:rPr>
-                              <w:t>tp</w:t>
-                            </w:r>
-                            <w:proofErr w:type="spellEnd"/>
-                            <w:r>
-                              <w:rPr>
-                                <w:sz w:val="28"/>
-                                <w:szCs w:val="28"/>
-                              </w:rPr>
-                              <w:t>)</w:t>
+                              <w:t xml:space="preserve">                mul_colinear_cols.remove(tp)</w:t>
                             </w:r>
                           </w:p>
                           <w:p>
@@ -11552,32 +10463,7 @@
                                 <w:sz w:val="28"/>
                                 <w:szCs w:val="28"/>
                               </w:rPr>
-                              <w:t xml:space="preserve">    print("</w:t>
-                            </w:r>
-                            <w:proofErr w:type="spellStart"/>
-                            <w:r>
-                              <w:rPr>
-                                <w:sz w:val="28"/>
-                                <w:szCs w:val="28"/>
-                              </w:rPr>
-                              <w:t>interation</w:t>
-                            </w:r>
-                            <w:proofErr w:type="spellEnd"/>
-                            <w:proofErr w:type="gramStart"/>
-                            <w:r>
-                              <w:rPr>
-                                <w:sz w:val="28"/>
-                                <w:szCs w:val="28"/>
-                              </w:rPr>
-                              <w:t>",(</w:t>
-                            </w:r>
-                            <w:proofErr w:type="gramEnd"/>
-                            <w:r>
-                              <w:rPr>
-                                <w:sz w:val="28"/>
-                                <w:szCs w:val="28"/>
-                              </w:rPr>
-                              <w:t>i+1))</w:t>
+                              <w:t xml:space="preserve">    print("interation",(i+1))</w:t>
                             </w:r>
                           </w:p>
                           <w:p>
@@ -11593,23 +10479,7 @@
                                 <w:sz w:val="28"/>
                                 <w:szCs w:val="28"/>
                               </w:rPr>
-                              <w:t xml:space="preserve">    remove_</w:t>
-                            </w:r>
-                            <w:proofErr w:type="gramStart"/>
-                            <w:r>
-                              <w:rPr>
-                                <w:sz w:val="28"/>
-                                <w:szCs w:val="28"/>
-                              </w:rPr>
-                              <w:t>multicoll(</w:t>
-                            </w:r>
-                            <w:proofErr w:type="gramEnd"/>
-                            <w:r>
-                              <w:rPr>
-                                <w:sz w:val="28"/>
-                                <w:szCs w:val="28"/>
-                              </w:rPr>
-                              <w:t>)</w:t>
+                              <w:t xml:space="preserve">    remove_multicoll()</w:t>
                             </w:r>
                           </w:p>
                           <w:p>
@@ -11625,39 +10495,7 @@
                                 <w:sz w:val="28"/>
                                 <w:szCs w:val="28"/>
                               </w:rPr>
-                              <w:t xml:space="preserve">    print(</w:t>
-                            </w:r>
-                            <w:proofErr w:type="spellStart"/>
-                            <w:r>
-                              <w:rPr>
-                                <w:sz w:val="28"/>
-                                <w:szCs w:val="28"/>
-                              </w:rPr>
-                              <w:t>len</w:t>
-                            </w:r>
-                            <w:proofErr w:type="spellEnd"/>
-                            <w:r>
-                              <w:rPr>
-                                <w:sz w:val="28"/>
-                                <w:szCs w:val="28"/>
-                              </w:rPr>
-                              <w:t>(</w:t>
-                            </w:r>
-                            <w:proofErr w:type="spellStart"/>
-                            <w:r>
-                              <w:rPr>
-                                <w:sz w:val="28"/>
-                                <w:szCs w:val="28"/>
-                              </w:rPr>
-                              <w:t>mul_colinear_cols</w:t>
-                            </w:r>
-                            <w:proofErr w:type="spellEnd"/>
-                            <w:r>
-                              <w:rPr>
-                                <w:sz w:val="28"/>
-                                <w:szCs w:val="28"/>
-                              </w:rPr>
-                              <w:t>))</w:t>
+                              <w:t xml:space="preserve">    print(len(mul_colinear_cols))</w:t>
                             </w:r>
                           </w:p>
                         </w:txbxContent>
@@ -11698,39 +10536,7 @@
                           <w:sz w:val="28"/>
                           <w:szCs w:val="28"/>
                         </w:rPr>
-                        <w:t xml:space="preserve">def </w:t>
-                      </w:r>
-                      <w:proofErr w:type="spellStart"/>
-                      <w:r>
-                        <w:rPr>
-                          <w:sz w:val="28"/>
-                          <w:szCs w:val="28"/>
-                        </w:rPr>
-                        <w:t>remove_</w:t>
-                      </w:r>
-                      <w:proofErr w:type="gramStart"/>
-                      <w:r>
-                        <w:rPr>
-                          <w:sz w:val="28"/>
-                          <w:szCs w:val="28"/>
-                        </w:rPr>
-                        <w:t>multicoll</w:t>
-                      </w:r>
-                      <w:proofErr w:type="spellEnd"/>
-                      <w:r>
-                        <w:rPr>
-                          <w:sz w:val="28"/>
-                          <w:szCs w:val="28"/>
-                        </w:rPr>
-                        <w:t>(</w:t>
-                      </w:r>
-                      <w:proofErr w:type="gramEnd"/>
-                      <w:r>
-                        <w:rPr>
-                          <w:sz w:val="28"/>
-                          <w:szCs w:val="28"/>
-                        </w:rPr>
-                        <w:t>):</w:t>
+                        <w:t>def remove_multicoll():</w:t>
                       </w:r>
                     </w:p>
                     <w:p>
@@ -11762,23 +10568,7 @@
                           <w:sz w:val="28"/>
                           <w:szCs w:val="28"/>
                         </w:rPr>
-                        <w:t xml:space="preserve">        for col in </w:t>
-                      </w:r>
-                      <w:proofErr w:type="spellStart"/>
-                      <w:r>
-                        <w:rPr>
-                          <w:sz w:val="28"/>
-                          <w:szCs w:val="28"/>
-                        </w:rPr>
-                        <w:t>tp</w:t>
-                      </w:r>
-                      <w:proofErr w:type="spellEnd"/>
-                      <w:r>
-                        <w:rPr>
-                          <w:sz w:val="28"/>
-                          <w:szCs w:val="28"/>
-                        </w:rPr>
-                        <w:t>:</w:t>
+                        <w:t xml:space="preserve">        for col in tp:</w:t>
                       </w:r>
                     </w:p>
                     <w:p>
@@ -11794,23 +10584,7 @@
                           <w:sz w:val="28"/>
                           <w:szCs w:val="28"/>
                         </w:rPr>
-                        <w:t xml:space="preserve">            if col == '</w:t>
-                      </w:r>
-                      <w:proofErr w:type="spellStart"/>
-                      <w:r>
-                        <w:rPr>
-                          <w:sz w:val="28"/>
-                          <w:szCs w:val="28"/>
-                        </w:rPr>
-                        <w:t>log_price</w:t>
-                      </w:r>
-                      <w:proofErr w:type="spellEnd"/>
-                      <w:r>
-                        <w:rPr>
-                          <w:sz w:val="28"/>
-                          <w:szCs w:val="28"/>
-                        </w:rPr>
-                        <w:t>':</w:t>
+                        <w:t xml:space="preserve">            if col == 'log_price':</w:t>
                       </w:r>
                     </w:p>
                     <w:p>
@@ -11826,48 +10600,7 @@
                           <w:sz w:val="28"/>
                           <w:szCs w:val="28"/>
                         </w:rPr>
-                        <w:t xml:space="preserve">                </w:t>
-                      </w:r>
-                      <w:proofErr w:type="spellStart"/>
-                      <w:r>
-                        <w:rPr>
-                          <w:sz w:val="28"/>
-                          <w:szCs w:val="28"/>
-                        </w:rPr>
-                        <w:t>mul_colinear_</w:t>
-                      </w:r>
-                      <w:proofErr w:type="gramStart"/>
-                      <w:r>
-                        <w:rPr>
-                          <w:sz w:val="28"/>
-                          <w:szCs w:val="28"/>
-                        </w:rPr>
-                        <w:t>cols.remove</w:t>
-                      </w:r>
-                      <w:proofErr w:type="spellEnd"/>
-                      <w:proofErr w:type="gramEnd"/>
-                      <w:r>
-                        <w:rPr>
-                          <w:sz w:val="28"/>
-                          <w:szCs w:val="28"/>
-                        </w:rPr>
-                        <w:t>(</w:t>
-                      </w:r>
-                      <w:proofErr w:type="spellStart"/>
-                      <w:r>
-                        <w:rPr>
-                          <w:sz w:val="28"/>
-                          <w:szCs w:val="28"/>
-                        </w:rPr>
-                        <w:t>tp</w:t>
-                      </w:r>
-                      <w:proofErr w:type="spellEnd"/>
-                      <w:r>
-                        <w:rPr>
-                          <w:sz w:val="28"/>
-                          <w:szCs w:val="28"/>
-                        </w:rPr>
-                        <w:t>)</w:t>
+                        <w:t xml:space="preserve">                mul_colinear_cols.remove(tp)</w:t>
                       </w:r>
                     </w:p>
                     <w:p>
@@ -11908,32 +10641,7 @@
                           <w:sz w:val="28"/>
                           <w:szCs w:val="28"/>
                         </w:rPr>
-                        <w:t xml:space="preserve">    print("</w:t>
-                      </w:r>
-                      <w:proofErr w:type="spellStart"/>
-                      <w:r>
-                        <w:rPr>
-                          <w:sz w:val="28"/>
-                          <w:szCs w:val="28"/>
-                        </w:rPr>
-                        <w:t>interation</w:t>
-                      </w:r>
-                      <w:proofErr w:type="spellEnd"/>
-                      <w:proofErr w:type="gramStart"/>
-                      <w:r>
-                        <w:rPr>
-                          <w:sz w:val="28"/>
-                          <w:szCs w:val="28"/>
-                        </w:rPr>
-                        <w:t>",(</w:t>
-                      </w:r>
-                      <w:proofErr w:type="gramEnd"/>
-                      <w:r>
-                        <w:rPr>
-                          <w:sz w:val="28"/>
-                          <w:szCs w:val="28"/>
-                        </w:rPr>
-                        <w:t>i+1))</w:t>
+                        <w:t xml:space="preserve">    print("interation",(i+1))</w:t>
                       </w:r>
                     </w:p>
                     <w:p>
@@ -11949,23 +10657,7 @@
                           <w:sz w:val="28"/>
                           <w:szCs w:val="28"/>
                         </w:rPr>
-                        <w:t xml:space="preserve">    remove_</w:t>
-                      </w:r>
-                      <w:proofErr w:type="gramStart"/>
-                      <w:r>
-                        <w:rPr>
-                          <w:sz w:val="28"/>
-                          <w:szCs w:val="28"/>
-                        </w:rPr>
-                        <w:t>multicoll(</w:t>
-                      </w:r>
-                      <w:proofErr w:type="gramEnd"/>
-                      <w:r>
-                        <w:rPr>
-                          <w:sz w:val="28"/>
-                          <w:szCs w:val="28"/>
-                        </w:rPr>
-                        <w:t>)</w:t>
+                        <w:t xml:space="preserve">    remove_multicoll()</w:t>
                       </w:r>
                     </w:p>
                     <w:p>
@@ -11981,39 +10673,7 @@
                           <w:sz w:val="28"/>
                           <w:szCs w:val="28"/>
                         </w:rPr>
-                        <w:t xml:space="preserve">    print(</w:t>
-                      </w:r>
-                      <w:proofErr w:type="spellStart"/>
-                      <w:r>
-                        <w:rPr>
-                          <w:sz w:val="28"/>
-                          <w:szCs w:val="28"/>
-                        </w:rPr>
-                        <w:t>len</w:t>
-                      </w:r>
-                      <w:proofErr w:type="spellEnd"/>
-                      <w:r>
-                        <w:rPr>
-                          <w:sz w:val="28"/>
-                          <w:szCs w:val="28"/>
-                        </w:rPr>
-                        <w:t>(</w:t>
-                      </w:r>
-                      <w:proofErr w:type="spellStart"/>
-                      <w:r>
-                        <w:rPr>
-                          <w:sz w:val="28"/>
-                          <w:szCs w:val="28"/>
-                        </w:rPr>
-                        <w:t>mul_colinear_cols</w:t>
-                      </w:r>
-                      <w:proofErr w:type="spellEnd"/>
-                      <w:r>
-                        <w:rPr>
-                          <w:sz w:val="28"/>
-                          <w:szCs w:val="28"/>
-                        </w:rPr>
-                        <w:t>))</w:t>
+                        <w:t xml:space="preserve">    print(len(mul_colinear_cols))</w:t>
                       </w:r>
                     </w:p>
                   </w:txbxContent>
@@ -12749,21 +11409,12 @@
                 <w:szCs w:val="28"/>
               </w:rPr>
             </w:pPr>
-            <w:proofErr w:type="spellStart"/>
             <w:r>
               <w:rPr>
                 <w:sz w:val="28"/>
                 <w:szCs w:val="28"/>
               </w:rPr>
-              <w:t>property_type</w:t>
-            </w:r>
-            <w:proofErr w:type="spellEnd"/>
-            <w:r>
-              <w:rPr>
-                <w:sz w:val="28"/>
-                <w:szCs w:val="28"/>
-              </w:rPr>
-              <w:t>,</w:t>
+              <w:t>property_type,</w:t>
             </w:r>
             <w:r>
               <w:rPr>
@@ -12786,37 +11437,12 @@
               </w:rPr>
               <w:t xml:space="preserve"> </w:t>
             </w:r>
-            <w:proofErr w:type="spellStart"/>
             <w:r>
               <w:rPr>
                 <w:sz w:val="28"/>
                 <w:szCs w:val="28"/>
               </w:rPr>
-              <w:t>room_type</w:t>
-            </w:r>
-            <w:proofErr w:type="spellEnd"/>
-            <w:r>
-              <w:rPr>
-                <w:sz w:val="28"/>
-                <w:szCs w:val="28"/>
-              </w:rPr>
-              <w:t xml:space="preserve">, </w:t>
-            </w:r>
-            <w:proofErr w:type="spellStart"/>
-            <w:r>
-              <w:rPr>
-                <w:sz w:val="28"/>
-                <w:szCs w:val="28"/>
-              </w:rPr>
-              <w:t>bed_type</w:t>
-            </w:r>
-            <w:proofErr w:type="spellEnd"/>
-            <w:r>
-              <w:rPr>
-                <w:sz w:val="28"/>
-                <w:szCs w:val="28"/>
-              </w:rPr>
-              <w:t>,</w:t>
+              <w:t>room_type, bed_type,</w:t>
             </w:r>
             <w:r>
               <w:rPr>
@@ -12883,76 +11509,26 @@
                 <w:szCs w:val="28"/>
               </w:rPr>
             </w:pPr>
-            <w:proofErr w:type="spellStart"/>
             <w:r>
               <w:rPr>
                 <w:sz w:val="28"/>
                 <w:szCs w:val="28"/>
               </w:rPr>
-              <w:t>cleaning_fee</w:t>
+              <w:t>cleaning_fee,</w:t>
             </w:r>
-            <w:proofErr w:type="spellEnd"/>
             <w:r>
               <w:rPr>
                 <w:sz w:val="28"/>
                 <w:szCs w:val="28"/>
               </w:rPr>
-              <w:t>,</w:t>
+              <w:t xml:space="preserve"> </w:t>
             </w:r>
             <w:r>
               <w:rPr>
                 <w:sz w:val="28"/>
                 <w:szCs w:val="28"/>
               </w:rPr>
-              <w:t xml:space="preserve"> </w:t>
-            </w:r>
-            <w:proofErr w:type="spellStart"/>
-            <w:r>
-              <w:rPr>
-                <w:sz w:val="28"/>
-                <w:szCs w:val="28"/>
-              </w:rPr>
-              <w:t>host_has_profile_pic</w:t>
-            </w:r>
-            <w:proofErr w:type="spellEnd"/>
-            <w:r>
-              <w:rPr>
-                <w:sz w:val="28"/>
-                <w:szCs w:val="28"/>
-              </w:rPr>
-              <w:t xml:space="preserve">, </w:t>
-            </w:r>
-            <w:proofErr w:type="spellStart"/>
-            <w:r>
-              <w:rPr>
-                <w:sz w:val="28"/>
-                <w:szCs w:val="28"/>
-              </w:rPr>
-              <w:t>host_identity_verified</w:t>
-            </w:r>
-            <w:proofErr w:type="spellEnd"/>
-            <w:r>
-              <w:rPr>
-                <w:sz w:val="28"/>
-                <w:szCs w:val="28"/>
-              </w:rPr>
-              <w:t>, '</w:t>
-            </w:r>
-            <w:proofErr w:type="spellStart"/>
-            <w:r>
-              <w:rPr>
-                <w:sz w:val="28"/>
-                <w:szCs w:val="28"/>
-              </w:rPr>
-              <w:t>instant_bookable</w:t>
-            </w:r>
-            <w:proofErr w:type="spellEnd"/>
-            <w:r>
-              <w:rPr>
-                <w:sz w:val="28"/>
-                <w:szCs w:val="28"/>
-              </w:rPr>
-              <w:t>'</w:t>
+              <w:t>host_has_profile_pic, host_identity_verified, 'instant_bookable'</w:t>
             </w:r>
           </w:p>
         </w:tc>
@@ -13008,55 +11584,7 @@
                 <w:sz w:val="28"/>
                 <w:szCs w:val="28"/>
               </w:rPr>
-              <w:t xml:space="preserve">accommodates, bathrooms, </w:t>
-            </w:r>
-            <w:proofErr w:type="spellStart"/>
-            <w:r>
-              <w:rPr>
-                <w:sz w:val="28"/>
-                <w:szCs w:val="28"/>
-              </w:rPr>
-              <w:t>host_response_rate</w:t>
-            </w:r>
-            <w:proofErr w:type="spellEnd"/>
-            <w:r>
-              <w:rPr>
-                <w:sz w:val="28"/>
-                <w:szCs w:val="28"/>
-              </w:rPr>
-              <w:t xml:space="preserve">, </w:t>
-            </w:r>
-            <w:proofErr w:type="spellStart"/>
-            <w:r>
-              <w:rPr>
-                <w:sz w:val="28"/>
-                <w:szCs w:val="28"/>
-              </w:rPr>
-              <w:t>number_of_reviews</w:t>
-            </w:r>
-            <w:proofErr w:type="spellEnd"/>
-            <w:r>
-              <w:rPr>
-                <w:sz w:val="28"/>
-                <w:szCs w:val="28"/>
-              </w:rPr>
-              <w:t xml:space="preserve">, </w:t>
-            </w:r>
-            <w:proofErr w:type="spellStart"/>
-            <w:r>
-              <w:rPr>
-                <w:sz w:val="28"/>
-                <w:szCs w:val="28"/>
-              </w:rPr>
-              <w:t>review_scores_rating</w:t>
-            </w:r>
-            <w:proofErr w:type="spellEnd"/>
-            <w:r>
-              <w:rPr>
-                <w:sz w:val="28"/>
-                <w:szCs w:val="28"/>
-              </w:rPr>
-              <w:t>, bedrooms, beds</w:t>
+              <w:t>accommodates, bathrooms, host_response_rate, number_of_reviews, review_scores_rating, bedrooms, beds</w:t>
             </w:r>
           </w:p>
         </w:tc>
@@ -13121,47 +11649,13 @@
                 <w:szCs w:val="28"/>
               </w:rPr>
             </w:pPr>
-            <w:proofErr w:type="spellStart"/>
             <w:r>
               <w:rPr>
                 <w:sz w:val="28"/>
                 <w:szCs w:val="28"/>
               </w:rPr>
-              <w:t>host_since</w:t>
+              <w:t>host_since, first_review, last_review</w:t>
             </w:r>
-            <w:proofErr w:type="spellEnd"/>
-            <w:r>
-              <w:rPr>
-                <w:sz w:val="28"/>
-                <w:szCs w:val="28"/>
-              </w:rPr>
-              <w:t xml:space="preserve">, </w:t>
-            </w:r>
-            <w:proofErr w:type="spellStart"/>
-            <w:r>
-              <w:rPr>
-                <w:sz w:val="28"/>
-                <w:szCs w:val="28"/>
-              </w:rPr>
-              <w:t>first_review</w:t>
-            </w:r>
-            <w:proofErr w:type="spellEnd"/>
-            <w:r>
-              <w:rPr>
-                <w:sz w:val="28"/>
-                <w:szCs w:val="28"/>
-              </w:rPr>
-              <w:t xml:space="preserve">, </w:t>
-            </w:r>
-            <w:proofErr w:type="spellStart"/>
-            <w:r>
-              <w:rPr>
-                <w:sz w:val="28"/>
-                <w:szCs w:val="28"/>
-              </w:rPr>
-              <w:t>last_review</w:t>
-            </w:r>
-            <w:proofErr w:type="spellEnd"/>
           </w:p>
         </w:tc>
       </w:tr>
@@ -13630,13 +12124,13 @@
         </w:rPr>
         <w:lastRenderedPageBreak/>
         <w:drawing>
-          <wp:anchor distT="0" distB="0" distL="114300" distR="114300" simplePos="0" relativeHeight="251681792" behindDoc="0" locked="0" layoutInCell="1" allowOverlap="1" wp14:anchorId="7815520C" wp14:editId="74957DA7">
+          <wp:anchor distT="0" distB="0" distL="114300" distR="114300" simplePos="0" relativeHeight="251681792" behindDoc="0" locked="0" layoutInCell="1" allowOverlap="1" wp14:anchorId="7815520C" wp14:editId="0EB5DCFA">
             <wp:simplePos x="0" y="0"/>
             <wp:positionH relativeFrom="column">
-              <wp:posOffset>3749040</wp:posOffset>
+              <wp:posOffset>3738880</wp:posOffset>
             </wp:positionH>
             <wp:positionV relativeFrom="paragraph">
-              <wp:posOffset>137795</wp:posOffset>
+              <wp:posOffset>5715</wp:posOffset>
             </wp:positionV>
             <wp:extent cx="2754705" cy="1959429"/>
             <wp:effectExtent l="0" t="0" r="7620" b="3175"/>
@@ -14445,6 +12939,7 @@
         <w:pStyle w:val="ListParagraph"/>
         <w:suppressAutoHyphens/>
         <w:spacing w:line="276" w:lineRule="auto"/>
+        <w:jc w:val="both"/>
         <w:rPr>
           <w:sz w:val="28"/>
           <w:szCs w:val="28"/>
@@ -15113,6 +13608,19 @@
           </mc:Fallback>
         </mc:AlternateContent>
       </w:r>
+    </w:p>
+    <w:p>
+      <w:pPr>
+        <w:suppressAutoHyphens/>
+        <w:spacing w:line="276" w:lineRule="auto"/>
+        <w:jc w:val="both"/>
+        <w:rPr>
+          <w:b/>
+          <w:bCs/>
+          <w:sz w:val="40"/>
+          <w:szCs w:val="40"/>
+        </w:rPr>
+      </w:pPr>
     </w:p>
     <w:p>
       <w:pPr>
@@ -21137,7 +19645,6 @@
     <w:name w:val="Hyperlink"/>
     <w:basedOn w:val="DefaultParagraphFont"/>
     <w:uiPriority w:val="99"/>
-    <w:semiHidden/>
     <w:unhideWhenUsed/>
     <w:rsid w:val="005418F7"/>
     <w:rPr>
@@ -21257,6 +19764,18 @@
     <w:name w:val="base-font-weight--bold"/>
     <w:basedOn w:val="DefaultParagraphFont"/>
     <w:rsid w:val="00576F42"/>
+  </w:style>
+  <w:style w:type="character" w:styleId="UnresolvedMention">
+    <w:name w:val="Unresolved Mention"/>
+    <w:basedOn w:val="DefaultParagraphFont"/>
+    <w:uiPriority w:val="99"/>
+    <w:semiHidden/>
+    <w:unhideWhenUsed/>
+    <w:rsid w:val="001D3EEC"/>
+    <w:rPr>
+      <w:color w:val="605E5C"/>
+      <w:shd w:val="clear" w:color="auto" w:fill="E1DFDD"/>
+    </w:rPr>
   </w:style>
 </w:styles>
 </file>

</xml_diff>